<commit_message>
Add table and spacing function
</commit_message>
<xml_diff>
--- a/title.docx
+++ b/title.docx
@@ -430,7 +430,7 @@
           <w:b/>
           <w:sz w:val="24"/>
         </w:rPr>
-        <w:t>Методы испытаний</w:t>
+        <w:t>7 Методы испытаний</w:t>
       </w:r>
     </w:p>
     <w:p>
@@ -439,6 +439,1171 @@
         <w:br/>
       </w:r>
     </w:p>
+    <w:p>
+      <w:pPr>
+        <w:pStyle w:val="ListParagraph"/>
+        <w:numPr>
+          <w:numId w:val="1"/>
+        </w:numPr>
+      </w:pPr>
+      <w:r>
+        <w:t>ГОСТ 20.57.406-81 «Изделия электронной техники, квантовой электроники и электротехнические. Методы испытаний»;</w:t>
+      </w:r>
+    </w:p>
+    <w:p>
+      <w:pPr>
+        <w:pStyle w:val="ListParagraph"/>
+        <w:numPr>
+          <w:numId w:val="1"/>
+        </w:numPr>
+      </w:pPr>
+      <w:r>
+        <w:t>ГОСТ 2990-78 «Кабели, провода и шнуры. Методы испытания напряжением»;</w:t>
+      </w:r>
+    </w:p>
+    <w:p>
+      <w:pPr>
+        <w:pStyle w:val="ListParagraph"/>
+        <w:numPr>
+          <w:numId w:val="1"/>
+        </w:numPr>
+      </w:pPr>
+      <w:r>
+        <w:t>ГОСТ 3345-76 «Кабели, провода и шнуры. Метод определения электрического сопротивления изоляции»;</w:t>
+      </w:r>
+    </w:p>
+    <w:p>
+      <w:pPr>
+        <w:pStyle w:val="ListParagraph"/>
+        <w:numPr>
+          <w:numId w:val="1"/>
+        </w:numPr>
+      </w:pPr>
+      <w:r>
+        <w:t>ГОСТ 7229-76 «Кабели, провода и шнуры. Метод определения электрического сопротивления токопроводящих жил и проводов»;</w:t>
+      </w:r>
+    </w:p>
+    <w:p>
+      <w:pPr>
+        <w:pStyle w:val="ListParagraph"/>
+        <w:numPr>
+          <w:numId w:val="1"/>
+        </w:numPr>
+      </w:pPr>
+      <w:r>
+        <w:t>ГОСТ 12177-79 «Кабели, провода и шнуры. Методы проверки конструкции»;</w:t>
+      </w:r>
+    </w:p>
+    <w:p>
+      <w:pPr>
+        <w:pStyle w:val="ListParagraph"/>
+        <w:numPr>
+          <w:numId w:val="1"/>
+        </w:numPr>
+      </w:pPr>
+      <w:r>
+        <w:t>ГОСТ 12182.5-80 «Кабели, провода и шнуры. Метод проверки стойкости к растяжению»;</w:t>
+      </w:r>
+    </w:p>
+    <w:p>
+      <w:pPr>
+        <w:pStyle w:val="ListParagraph"/>
+        <w:numPr>
+          <w:numId w:val="1"/>
+        </w:numPr>
+      </w:pPr>
+      <w:r>
+        <w:t>ГОСТ 18690-2012 «Кабели, провода, шнуры и кабельная арматура. Маркировка, упаковка, транспортирование и хранение»;</w:t>
+      </w:r>
+    </w:p>
+    <w:p>
+      <w:pPr>
+        <w:pStyle w:val="ListParagraph"/>
+        <w:numPr>
+          <w:numId w:val="1"/>
+        </w:numPr>
+      </w:pPr>
+      <w:r>
+        <w:t>ГОСТ 27893-88 «Кабели связи. Методы испытаний»;</w:t>
+      </w:r>
+    </w:p>
+    <w:p>
+      <w:pPr>
+        <w:pStyle w:val="ListParagraph"/>
+        <w:numPr>
+          <w:numId w:val="1"/>
+        </w:numPr>
+      </w:pPr>
+      <w:r>
+        <w:t>ГОСТ IEC 60332-3-22-2011 «Испытание электрических и оптических кабелей в условиях воздействия пламени. Часть 3-22. Распространение пламени по вертикально расположенным пучкам проводов или кабелей. Категория А»;</w:t>
+      </w:r>
+    </w:p>
+    <w:p>
+      <w:pPr>
+        <w:pStyle w:val="ListParagraph"/>
+        <w:numPr>
+          <w:numId w:val="1"/>
+        </w:numPr>
+      </w:pPr>
+      <w:r>
+        <w:t>ГОСТ IEC 60811-401-2015 «Кабели электрические и волоконно-оптические. Методы испытаний неметаллических материалов. Часть 401. Раз-ные испытания. Методы теплового старения. Старение в термостате»;</w:t>
+      </w:r>
+    </w:p>
+    <w:p>
+      <w:pPr>
+        <w:pStyle w:val="ListParagraph"/>
+        <w:numPr>
+          <w:numId w:val="1"/>
+        </w:numPr>
+      </w:pPr>
+      <w:r>
+        <w:t>ГОСТ IEC 60811-501-2015 «Кабели электрические и волоконно-оптические. Методы испытаний неметаллических материалов. Часть 501. Ме-ханические испытания. Испытания для определения механических свойств композиций изоляции и оболочки»;</w:t>
+      </w:r>
+    </w:p>
+    <w:p>
+      <w:pPr>
+        <w:pStyle w:val="ListParagraph"/>
+        <w:numPr>
+          <w:numId w:val="1"/>
+        </w:numPr>
+      </w:pPr>
+      <w:r>
+        <w:t>ГОСТ IEC 61034-2-2011 «Измерение плотности дыма при горении кабелей в заданных условиях. Часть 2. Метод испытания и требования к нему».</w:t>
+      </w:r>
+    </w:p>
+    <w:p>
+      <w:r>
+        <w:rPr>
+          <w:b/>
+          <w:sz w:val="24"/>
+        </w:rPr>
+        <w:t>8 Испытательное оборудование и средства измерений</w:t>
+      </w:r>
+    </w:p>
+    <w:p>
+      <w:r>
+        <w:t>Применяемые испытательное оборудование (ИО) и средства измерений (СИ) представлены в таблице 1.</w:t>
+      </w:r>
+    </w:p>
+    <w:p>
+      <w:pPr>
+        <w:spacing w:after="0"/>
+      </w:pPr>
+      <w:r>
+        <w:rPr>
+          <w:spacing w:val="20"/>
+        </w:rPr>
+        <w:t>Таблица 1</w:t>
+      </w:r>
+    </w:p>
+    <w:tbl>
+      <w:tblPr>
+        <w:tblStyle w:val="TableGrid"/>
+        <w:tblW w:type="auto" w:w="0"/>
+        <w:tblLook w:firstColumn="1" w:firstRow="1" w:lastColumn="0" w:lastRow="0" w:noHBand="0" w:noVBand="1" w:val="04A0"/>
+      </w:tblPr>
+      <w:tblGrid>
+        <w:gridCol w:w="2179"/>
+        <w:gridCol w:w="2179"/>
+        <w:gridCol w:w="2179"/>
+        <w:gridCol w:w="2179"/>
+        <w:gridCol w:w="2179"/>
+        <w:gridCol w:w="2179"/>
+        <w:gridCol w:w="2179"/>
+      </w:tblGrid>
+      <w:tr>
+        <w:tc>
+          <w:tcPr>
+            <w:tcW w:type="dxa" w:w="2179"/>
+          </w:tcPr>
+          <w:p>
+            <w:pPr>
+              <w:jc w:val="center"/>
+            </w:pPr>
+            <w:r>
+              <w:t>Наименование ИО, СИ</w:t>
+            </w:r>
+          </w:p>
+        </w:tc>
+        <w:tc>
+          <w:tcPr>
+            <w:tcW w:type="dxa" w:w="2179"/>
+          </w:tcPr>
+          <w:p>
+            <w:pPr>
+              <w:jc w:val="center"/>
+            </w:pPr>
+            <w:r>
+              <w:t>Тип ИО СИ</w:t>
+            </w:r>
+          </w:p>
+        </w:tc>
+        <w:tc>
+          <w:tcPr>
+            <w:tcW w:type="dxa" w:w="2179"/>
+          </w:tcPr>
+          <w:p>
+            <w:pPr>
+              <w:jc w:val="center"/>
+            </w:pPr>
+            <w:r>
+              <w:t>Инвентарный номер</w:t>
+              <w:br/>
+              <w:t>(или заводской</w:t>
+              <w:br/>
+              <w:t>номер при</w:t>
+              <w:br/>
+              <w:t>отсутствии инв.)</w:t>
+            </w:r>
+          </w:p>
+        </w:tc>
+        <w:tc>
+          <w:tcPr>
+            <w:tcW w:type="dxa" w:w="2179"/>
+          </w:tcPr>
+          <w:p>
+            <w:pPr>
+              <w:jc w:val="center"/>
+            </w:pPr>
+            <w:r>
+              <w:t>Диапазон измерений</w:t>
+            </w:r>
+          </w:p>
+        </w:tc>
+        <w:tc>
+          <w:tcPr>
+            <w:tcW w:type="dxa" w:w="2179"/>
+          </w:tcPr>
+          <w:p>
+            <w:pPr>
+              <w:jc w:val="center"/>
+            </w:pPr>
+            <w:r>
+              <w:t>Точность измерений</w:t>
+            </w:r>
+          </w:p>
+        </w:tc>
+        <w:tc>
+          <w:tcPr>
+            <w:tcW w:type="dxa" w:w="2179"/>
+          </w:tcPr>
+          <w:p>
+            <w:pPr>
+              <w:jc w:val="center"/>
+            </w:pPr>
+            <w:r>
+              <w:t>Номер аттестата(свидетельства)</w:t>
+            </w:r>
+          </w:p>
+        </w:tc>
+        <w:tc>
+          <w:tcPr>
+            <w:tcW w:type="dxa" w:w="2179"/>
+          </w:tcPr>
+          <w:p>
+            <w:pPr>
+              <w:jc w:val="center"/>
+            </w:pPr>
+            <w:r>
+              <w:t>Дата аттестации(поверки) очередной</w:t>
+            </w:r>
+          </w:p>
+        </w:tc>
+      </w:tr>
+      <w:tr>
+        <w:tc>
+          <w:tcPr>
+            <w:tcW w:type="dxa" w:w="2179"/>
+          </w:tcPr>
+          <w:p>
+            <w:pPr>
+              <w:jc w:val="center"/>
+            </w:pPr>
+            <w:r>
+              <w:t>1</w:t>
+            </w:r>
+          </w:p>
+        </w:tc>
+        <w:tc>
+          <w:tcPr>
+            <w:tcW w:type="dxa" w:w="2179"/>
+          </w:tcPr>
+          <w:p>
+            <w:pPr>
+              <w:jc w:val="center"/>
+            </w:pPr>
+            <w:r>
+              <w:t>2</w:t>
+            </w:r>
+          </w:p>
+        </w:tc>
+        <w:tc>
+          <w:tcPr>
+            <w:tcW w:type="dxa" w:w="2179"/>
+          </w:tcPr>
+          <w:p>
+            <w:pPr>
+              <w:jc w:val="center"/>
+            </w:pPr>
+            <w:r>
+              <w:t>3</w:t>
+            </w:r>
+          </w:p>
+        </w:tc>
+        <w:tc>
+          <w:tcPr>
+            <w:tcW w:type="dxa" w:w="2179"/>
+          </w:tcPr>
+          <w:p>
+            <w:pPr>
+              <w:jc w:val="center"/>
+            </w:pPr>
+            <w:r>
+              <w:t>4</w:t>
+            </w:r>
+          </w:p>
+        </w:tc>
+        <w:tc>
+          <w:tcPr>
+            <w:tcW w:type="dxa" w:w="2179"/>
+          </w:tcPr>
+          <w:p>
+            <w:pPr>
+              <w:jc w:val="center"/>
+            </w:pPr>
+            <w:r>
+              <w:t>5</w:t>
+            </w:r>
+          </w:p>
+        </w:tc>
+        <w:tc>
+          <w:tcPr>
+            <w:tcW w:type="dxa" w:w="2179"/>
+          </w:tcPr>
+          <w:p>
+            <w:pPr>
+              <w:jc w:val="center"/>
+            </w:pPr>
+            <w:r>
+              <w:t>6</w:t>
+            </w:r>
+          </w:p>
+        </w:tc>
+        <w:tc>
+          <w:tcPr>
+            <w:tcW w:type="dxa" w:w="2179"/>
+          </w:tcPr>
+          <w:p>
+            <w:pPr>
+              <w:jc w:val="center"/>
+            </w:pPr>
+            <w:r>
+              <w:t>7</w:t>
+            </w:r>
+          </w:p>
+        </w:tc>
+      </w:tr>
+      <w:tr>
+        <w:tc>
+          <w:tcPr>
+            <w:tcW w:type="dxa" w:w="2179"/>
+          </w:tcPr>
+          <w:p>
+            <w:r>
+              <w:t>Измеритель сопротивления жил кабеля</w:t>
+            </w:r>
+          </w:p>
+        </w:tc>
+        <w:tc>
+          <w:tcPr>
+            <w:tcW w:type="dxa" w:w="2179"/>
+          </w:tcPr>
+          <w:p>
+            <w:r>
+              <w:t>КИС 115</w:t>
+            </w:r>
+          </w:p>
+        </w:tc>
+        <w:tc>
+          <w:tcPr>
+            <w:tcW w:type="dxa" w:w="2179"/>
+          </w:tcPr>
+          <w:p>
+            <w:r>
+              <w:t>1344</w:t>
+            </w:r>
+          </w:p>
+        </w:tc>
+        <w:tc>
+          <w:tcPr>
+            <w:tcW w:type="dxa" w:w="2179"/>
+          </w:tcPr>
+          <w:p>
+            <w:r>
+              <w:t>(5х10^(-6)-170) Ом</w:t>
+            </w:r>
+          </w:p>
+        </w:tc>
+        <w:tc>
+          <w:tcPr>
+            <w:tcW w:type="dxa" w:w="2179"/>
+          </w:tcPr>
+          <w:p>
+            <w:r>
+              <w:t>±(0,2-2) %</w:t>
+            </w:r>
+          </w:p>
+        </w:tc>
+        <w:tc>
+          <w:tcPr>
+            <w:tcW w:type="dxa" w:w="2179"/>
+          </w:tcPr>
+          <w:p>
+            <w:r>
+              <w:t>С-МА/26-08-2022/181236475</w:t>
+            </w:r>
+          </w:p>
+        </w:tc>
+        <w:tc>
+          <w:tcPr>
+            <w:tcW w:type="dxa" w:w="2179"/>
+          </w:tcPr>
+          <w:p>
+            <w:r>
+              <w:t>25.08.2023</w:t>
+            </w:r>
+          </w:p>
+        </w:tc>
+      </w:tr>
+      <w:tr>
+        <w:tc>
+          <w:tcPr>
+            <w:tcW w:type="dxa" w:w="2179"/>
+          </w:tcPr>
+          <w:p>
+            <w:r>
+              <w:t>Установка высоковольтная измерительная (испытательная)</w:t>
+            </w:r>
+          </w:p>
+        </w:tc>
+        <w:tc>
+          <w:tcPr>
+            <w:tcW w:type="dxa" w:w="2179"/>
+          </w:tcPr>
+          <w:p>
+            <w:r>
+              <w:t>УПУ – 21/2</w:t>
+            </w:r>
+          </w:p>
+        </w:tc>
+        <w:tc>
+          <w:tcPr>
+            <w:tcW w:type="dxa" w:w="2179"/>
+          </w:tcPr>
+          <w:p>
+            <w:r>
+              <w:t>199</w:t>
+            </w:r>
+          </w:p>
+        </w:tc>
+        <w:tc>
+          <w:tcPr>
+            <w:tcW w:type="dxa" w:w="2179"/>
+          </w:tcPr>
+          <w:p>
+            <w:r>
+              <w:t>(1-3-10) кВ</w:t>
+            </w:r>
+          </w:p>
+        </w:tc>
+        <w:tc>
+          <w:tcPr>
+            <w:tcW w:type="dxa" w:w="2179"/>
+          </w:tcPr>
+          <w:p>
+            <w:r>
+              <w:t>±3 %</w:t>
+            </w:r>
+          </w:p>
+        </w:tc>
+        <w:tc>
+          <w:tcPr>
+            <w:tcW w:type="dxa" w:w="2179"/>
+          </w:tcPr>
+          <w:p>
+            <w:r>
+              <w:t>551-73668-2022-199</w:t>
+            </w:r>
+          </w:p>
+        </w:tc>
+        <w:tc>
+          <w:tcPr>
+            <w:tcW w:type="dxa" w:w="2179"/>
+          </w:tcPr>
+          <w:p>
+            <w:r>
+              <w:t>25.08.2023</w:t>
+            </w:r>
+          </w:p>
+        </w:tc>
+      </w:tr>
+      <w:tr>
+        <w:tc>
+          <w:tcPr>
+            <w:tcW w:type="dxa" w:w="2179"/>
+          </w:tcPr>
+          <w:p>
+            <w:r>
+              <w:t>Рулетка измерительная металлическая</w:t>
+            </w:r>
+          </w:p>
+        </w:tc>
+        <w:tc>
+          <w:tcPr>
+            <w:tcW w:type="dxa" w:w="2179"/>
+          </w:tcPr>
+          <w:p>
+            <w:r>
+              <w:t>Р50У3К</w:t>
+            </w:r>
+          </w:p>
+        </w:tc>
+        <w:tc>
+          <w:tcPr>
+            <w:tcW w:type="dxa" w:w="2179"/>
+          </w:tcPr>
+          <w:p>
+            <w:r>
+              <w:t>E1152</w:t>
+            </w:r>
+          </w:p>
+        </w:tc>
+        <w:tc>
+          <w:tcPr>
+            <w:tcW w:type="dxa" w:w="2179"/>
+          </w:tcPr>
+          <w:p>
+            <w:r>
+              <w:t>(0—50) м</w:t>
+            </w:r>
+          </w:p>
+        </w:tc>
+        <w:tc>
+          <w:tcPr>
+            <w:tcW w:type="dxa" w:w="2179"/>
+          </w:tcPr>
+          <w:p>
+            <w:r>
+              <w:t>кл. 3</w:t>
+            </w:r>
+          </w:p>
+        </w:tc>
+        <w:tc>
+          <w:tcPr>
+            <w:tcW w:type="dxa" w:w="2179"/>
+          </w:tcPr>
+          <w:p>
+            <w:r>
+              <w:t>С-МА/18-04-2023/239643005</w:t>
+            </w:r>
+          </w:p>
+        </w:tc>
+        <w:tc>
+          <w:tcPr>
+            <w:tcW w:type="dxa" w:w="2179"/>
+          </w:tcPr>
+          <w:p>
+            <w:r>
+              <w:t>17.04.2024</w:t>
+            </w:r>
+          </w:p>
+        </w:tc>
+      </w:tr>
+      <w:tr>
+        <w:tc>
+          <w:tcPr>
+            <w:tcW w:type="dxa" w:w="2179"/>
+          </w:tcPr>
+          <w:p>
+            <w:r>
+              <w:t>Микрометр гладкий с ценой деления 0,01 мм</w:t>
+            </w:r>
+          </w:p>
+        </w:tc>
+        <w:tc>
+          <w:tcPr>
+            <w:tcW w:type="dxa" w:w="2179"/>
+          </w:tcPr>
+          <w:p>
+            <w:r>
+              <w:t>МК 25</w:t>
+            </w:r>
+          </w:p>
+        </w:tc>
+        <w:tc>
+          <w:tcPr>
+            <w:tcW w:type="dxa" w:w="2179"/>
+          </w:tcPr>
+          <w:p>
+            <w:r>
+              <w:t>3429</w:t>
+            </w:r>
+          </w:p>
+        </w:tc>
+        <w:tc>
+          <w:tcPr>
+            <w:tcW w:type="dxa" w:w="2179"/>
+          </w:tcPr>
+          <w:p>
+            <w:r>
+              <w:t>(0—25) мм</w:t>
+            </w:r>
+          </w:p>
+        </w:tc>
+        <w:tc>
+          <w:tcPr>
+            <w:tcW w:type="dxa" w:w="2179"/>
+          </w:tcPr>
+          <w:p>
+            <w:r>
+              <w:t>±0,002 мм</w:t>
+            </w:r>
+          </w:p>
+        </w:tc>
+        <w:tc>
+          <w:tcPr>
+            <w:tcW w:type="dxa" w:w="2179"/>
+          </w:tcPr>
+          <w:p>
+            <w:r>
+              <w:t>С-БВК/20-04-2023/241821400</w:t>
+            </w:r>
+          </w:p>
+        </w:tc>
+        <w:tc>
+          <w:tcPr>
+            <w:tcW w:type="dxa" w:w="2179"/>
+          </w:tcPr>
+          <w:p>
+            <w:r>
+              <w:t>19.04.2024</w:t>
+            </w:r>
+          </w:p>
+        </w:tc>
+      </w:tr>
+      <w:tr>
+        <w:tc>
+          <w:tcPr>
+            <w:tcW w:type="dxa" w:w="2179"/>
+          </w:tcPr>
+          <w:p>
+            <w:r>
+              <w:t>Штангенциркуль</w:t>
+            </w:r>
+          </w:p>
+        </w:tc>
+        <w:tc>
+          <w:tcPr>
+            <w:tcW w:type="dxa" w:w="2179"/>
+          </w:tcPr>
+          <w:p>
+            <w:r>
+              <w:t>ШЦЦ-I-150-0.01</w:t>
+            </w:r>
+          </w:p>
+        </w:tc>
+        <w:tc>
+          <w:tcPr>
+            <w:tcW w:type="dxa" w:w="2179"/>
+          </w:tcPr>
+          <w:p>
+            <w:r>
+              <w:t>G131103</w:t>
+            </w:r>
+          </w:p>
+        </w:tc>
+        <w:tc>
+          <w:tcPr>
+            <w:tcW w:type="dxa" w:w="2179"/>
+          </w:tcPr>
+          <w:p>
+            <w:r>
+              <w:t>(0—150) мм</w:t>
+            </w:r>
+          </w:p>
+        </w:tc>
+        <w:tc>
+          <w:tcPr>
+            <w:tcW w:type="dxa" w:w="2179"/>
+          </w:tcPr>
+          <w:p>
+            <w:r>
+              <w:t>±0,03 мм</w:t>
+            </w:r>
+          </w:p>
+        </w:tc>
+        <w:tc>
+          <w:tcPr>
+            <w:tcW w:type="dxa" w:w="2179"/>
+          </w:tcPr>
+          <w:p>
+            <w:r>
+              <w:t>С-БВК/20-04-2023/242645501</w:t>
+            </w:r>
+          </w:p>
+        </w:tc>
+        <w:tc>
+          <w:tcPr>
+            <w:tcW w:type="dxa" w:w="2179"/>
+          </w:tcPr>
+          <w:p>
+            <w:r>
+              <w:t>19.04.2024</w:t>
+            </w:r>
+          </w:p>
+        </w:tc>
+      </w:tr>
+      <w:tr>
+        <w:tc>
+          <w:tcPr>
+            <w:tcW w:type="dxa" w:w="2179"/>
+          </w:tcPr>
+          <w:p>
+            <w:r>
+              <w:t>Термогигрометр</w:t>
+            </w:r>
+          </w:p>
+        </w:tc>
+        <w:tc>
+          <w:tcPr>
+            <w:tcW w:type="dxa" w:w="2179"/>
+          </w:tcPr>
+          <w:p>
+            <w:r>
+              <w:t>ИВА-6Н-Д</w:t>
+            </w:r>
+          </w:p>
+        </w:tc>
+        <w:tc>
+          <w:tcPr>
+            <w:tcW w:type="dxa" w:w="2179"/>
+          </w:tcPr>
+          <w:p>
+            <w:r>
+              <w:t>5022</w:t>
+            </w:r>
+          </w:p>
+        </w:tc>
+        <w:tc>
+          <w:tcPr>
+            <w:tcW w:type="dxa" w:w="2179"/>
+          </w:tcPr>
+          <w:p>
+            <w:r>
+              <w:t>0—98%n</w:t>
+              <w:br/>
+              <w:t>(-20—50)°С</w:t>
+              <w:br/>
+              <w:t>(700—1100)гПа</w:t>
+            </w:r>
+          </w:p>
+        </w:tc>
+        <w:tc>
+          <w:tcPr>
+            <w:tcW w:type="dxa" w:w="2179"/>
+          </w:tcPr>
+          <w:p>
+            <w:r>
+              <w:t>±2%;±3%</w:t>
+              <w:br/>
+              <w:t>±0,3°С</w:t>
+              <w:br/>
+              <w:t>±2,5гПа</w:t>
+            </w:r>
+          </w:p>
+        </w:tc>
+        <w:tc>
+          <w:tcPr>
+            <w:tcW w:type="dxa" w:w="2179"/>
+          </w:tcPr>
+          <w:p>
+            <w:r>
+              <w:t>С-МА/28-12-2022/212174005</w:t>
+            </w:r>
+          </w:p>
+        </w:tc>
+        <w:tc>
+          <w:tcPr>
+            <w:tcW w:type="dxa" w:w="2179"/>
+          </w:tcPr>
+          <w:p>
+            <w:r>
+              <w:t>27.12.2023</w:t>
+            </w:r>
+          </w:p>
+        </w:tc>
+      </w:tr>
+      <w:tr>
+        <w:tc>
+          <w:tcPr>
+            <w:tcW w:type="dxa" w:w="2179"/>
+          </w:tcPr>
+          <w:p>
+            <w:r>
+              <w:t>Тераомметр</w:t>
+            </w:r>
+          </w:p>
+        </w:tc>
+        <w:tc>
+          <w:tcPr>
+            <w:tcW w:type="dxa" w:w="2179"/>
+          </w:tcPr>
+          <w:p>
+            <w:r>
+              <w:t>ТОмМ-01</w:t>
+            </w:r>
+          </w:p>
+        </w:tc>
+        <w:tc>
+          <w:tcPr>
+            <w:tcW w:type="dxa" w:w="2179"/>
+          </w:tcPr>
+          <w:p>
+            <w:r>
+              <w:t>2012-12</w:t>
+            </w:r>
+          </w:p>
+        </w:tc>
+        <w:tc>
+          <w:tcPr>
+            <w:tcW w:type="dxa" w:w="2179"/>
+          </w:tcPr>
+          <w:p>
+            <w:r>
+              <w:t>(10^6-10^15) Ом</w:t>
+            </w:r>
+          </w:p>
+        </w:tc>
+        <w:tc>
+          <w:tcPr>
+            <w:tcW w:type="dxa" w:w="2179"/>
+          </w:tcPr>
+          <w:p>
+            <w:r>
+              <w:t>±(5-10) %</w:t>
+            </w:r>
+          </w:p>
+        </w:tc>
+        <w:tc>
+          <w:tcPr>
+            <w:tcW w:type="dxa" w:w="2179"/>
+          </w:tcPr>
+          <w:p>
+            <w:r>
+              <w:t>С-МА/29-12-2022/212632869</w:t>
+            </w:r>
+          </w:p>
+        </w:tc>
+        <w:tc>
+          <w:tcPr>
+            <w:tcW w:type="dxa" w:w="2179"/>
+          </w:tcPr>
+          <w:p>
+            <w:r>
+              <w:t>28.12.2023</w:t>
+            </w:r>
+          </w:p>
+        </w:tc>
+      </w:tr>
+      <w:tr>
+        <w:tc>
+          <w:tcPr>
+            <w:tcW w:type="dxa" w:w="2179"/>
+          </w:tcPr>
+          <w:p>
+            <w:r>
+              <w:t>Система для измерения плотности дыма (светопроницаемости) при горении и тлении кабельного изделия</w:t>
+            </w:r>
+          </w:p>
+        </w:tc>
+        <w:tc>
+          <w:tcPr>
+            <w:tcW w:type="dxa" w:w="2179"/>
+          </w:tcPr>
+          <w:p>
+            <w:r>
+              <w:t>УИПД</w:t>
+            </w:r>
+          </w:p>
+        </w:tc>
+        <w:tc>
+          <w:tcPr>
+            <w:tcW w:type="dxa" w:w="2179"/>
+          </w:tcPr>
+          <w:p>
+            <w:r>
+              <w:t>01</w:t>
+            </w:r>
+          </w:p>
+        </w:tc>
+        <w:tc>
+          <w:tcPr>
+            <w:tcW w:type="dxa" w:w="2179"/>
+          </w:tcPr>
+          <w:p>
+            <w:r>
+              <w:t>-</w:t>
+            </w:r>
+          </w:p>
+        </w:tc>
+        <w:tc>
+          <w:tcPr>
+            <w:tcW w:type="dxa" w:w="2179"/>
+          </w:tcPr>
+          <w:p>
+            <w:r>
+              <w:t>-</w:t>
+            </w:r>
+          </w:p>
+        </w:tc>
+        <w:tc>
+          <w:tcPr>
+            <w:tcW w:type="dxa" w:w="2179"/>
+          </w:tcPr>
+          <w:p>
+            <w:r>
+              <w:t>06А-23</w:t>
+            </w:r>
+          </w:p>
+        </w:tc>
+        <w:tc>
+          <w:tcPr>
+            <w:tcW w:type="dxa" w:w="2179"/>
+          </w:tcPr>
+          <w:p>
+            <w:r>
+              <w:t>20.03.2024</w:t>
+            </w:r>
+          </w:p>
+        </w:tc>
+      </w:tr>
+      <w:tr>
+        <w:tc>
+          <w:tcPr>
+            <w:tcW w:type="dxa" w:w="2179"/>
+          </w:tcPr>
+          <w:p>
+            <w:r>
+              <w:t>Установка для испытаний электрических и оптических кабелей и проводов, проложенных пучком, на нераспространение горения</w:t>
+            </w:r>
+          </w:p>
+        </w:tc>
+        <w:tc>
+          <w:tcPr>
+            <w:tcW w:type="dxa" w:w="2179"/>
+          </w:tcPr>
+          <w:p>
+            <w:r>
+              <w:t>УИНГ-П</w:t>
+            </w:r>
+          </w:p>
+        </w:tc>
+        <w:tc>
+          <w:tcPr>
+            <w:tcW w:type="dxa" w:w="2179"/>
+          </w:tcPr>
+          <w:p>
+            <w:r>
+              <w:t>1449</w:t>
+            </w:r>
+          </w:p>
+        </w:tc>
+        <w:tc>
+          <w:tcPr>
+            <w:tcW w:type="dxa" w:w="2179"/>
+          </w:tcPr>
+          <w:p>
+            <w:r>
+              <w:t>-</w:t>
+            </w:r>
+          </w:p>
+        </w:tc>
+        <w:tc>
+          <w:tcPr>
+            <w:tcW w:type="dxa" w:w="2179"/>
+          </w:tcPr>
+          <w:p>
+            <w:r>
+              <w:t>-</w:t>
+            </w:r>
+          </w:p>
+        </w:tc>
+        <w:tc>
+          <w:tcPr>
+            <w:tcW w:type="dxa" w:w="2179"/>
+          </w:tcPr>
+          <w:p>
+            <w:r>
+              <w:t>21А-22</w:t>
+            </w:r>
+          </w:p>
+        </w:tc>
+        <w:tc>
+          <w:tcPr>
+            <w:tcW w:type="dxa" w:w="2179"/>
+          </w:tcPr>
+          <w:p>
+            <w:r>
+              <w:t>28.12.2023</w:t>
+            </w:r>
+          </w:p>
+        </w:tc>
+      </w:tr>
+      <w:tr>
+        <w:tc>
+          <w:tcPr>
+            <w:tcW w:type="dxa" w:w="2179"/>
+          </w:tcPr>
+          <w:p>
+            <w:r>
+              <w:t>Машина универсальная испытательная</w:t>
+            </w:r>
+          </w:p>
+        </w:tc>
+        <w:tc>
+          <w:tcPr>
+            <w:tcW w:type="dxa" w:w="2179"/>
+          </w:tcPr>
+          <w:p>
+            <w:r>
+              <w:t>Z010</w:t>
+            </w:r>
+          </w:p>
+        </w:tc>
+        <w:tc>
+          <w:tcPr>
+            <w:tcW w:type="dxa" w:w="2179"/>
+          </w:tcPr>
+          <w:p>
+            <w:r>
+              <w:t>730534</w:t>
+            </w:r>
+          </w:p>
+        </w:tc>
+        <w:tc>
+          <w:tcPr>
+            <w:tcW w:type="dxa" w:w="2179"/>
+          </w:tcPr>
+          <w:p>
+            <w:r>
+              <w:t>0,01 H—10 кН</w:t>
+            </w:r>
+          </w:p>
+        </w:tc>
+        <w:tc>
+          <w:tcPr>
+            <w:tcW w:type="dxa" w:w="2179"/>
+          </w:tcPr>
+          <w:p>
+            <w:r>
+              <w:t>±1,0 % ±0,5 %</w:t>
+            </w:r>
+          </w:p>
+        </w:tc>
+        <w:tc>
+          <w:tcPr>
+            <w:tcW w:type="dxa" w:w="2179"/>
+          </w:tcPr>
+          <w:p>
+            <w:r>
+              <w:t>С-МА/30-08-2022/182700446</w:t>
+            </w:r>
+          </w:p>
+        </w:tc>
+        <w:tc>
+          <w:tcPr>
+            <w:tcW w:type="dxa" w:w="2179"/>
+          </w:tcPr>
+          <w:p>
+            <w:r>
+              <w:t>29.08.2023</w:t>
+            </w:r>
+          </w:p>
+        </w:tc>
+      </w:tr>
+      <w:tr>
+        <w:tc>
+          <w:tcPr>
+            <w:tcW w:type="dxa" w:w="2179"/>
+          </w:tcPr>
+          <w:p>
+            <w:r>
+              <w:t>Климатическая камера</w:t>
+            </w:r>
+          </w:p>
+        </w:tc>
+        <w:tc>
+          <w:tcPr>
+            <w:tcW w:type="dxa" w:w="2179"/>
+          </w:tcPr>
+          <w:p>
+            <w:r>
+              <w:t>SE-600-6-6</w:t>
+            </w:r>
+          </w:p>
+        </w:tc>
+        <w:tc>
+          <w:tcPr>
+            <w:tcW w:type="dxa" w:w="2179"/>
+          </w:tcPr>
+          <w:p>
+            <w:r>
+              <w:t>1384</w:t>
+            </w:r>
+          </w:p>
+        </w:tc>
+        <w:tc>
+          <w:tcPr>
+            <w:tcW w:type="dxa" w:w="2179"/>
+          </w:tcPr>
+          <w:p>
+            <w:r>
+              <w:t>(-70 - +180) °С (10 – 98) %</w:t>
+            </w:r>
+          </w:p>
+        </w:tc>
+        <w:tc>
+          <w:tcPr>
+            <w:tcW w:type="dxa" w:w="2179"/>
+          </w:tcPr>
+          <w:p>
+            <w:r>
+              <w:t>±0,3 °С; ±0,5 °С ±2,5 %;  ±1,0 %</w:t>
+            </w:r>
+          </w:p>
+        </w:tc>
+        <w:tc>
+          <w:tcPr>
+            <w:tcW w:type="dxa" w:w="2179"/>
+          </w:tcPr>
+          <w:p>
+            <w:r>
+              <w:t>20А-22</w:t>
+            </w:r>
+          </w:p>
+        </w:tc>
+        <w:tc>
+          <w:tcPr>
+            <w:tcW w:type="dxa" w:w="2179"/>
+          </w:tcPr>
+          <w:p>
+            <w:r>
+              <w:t>12.12.2024</w:t>
+            </w:r>
+          </w:p>
+        </w:tc>
+      </w:tr>
+    </w:tbl>
     <w:sectPr>
       <w:pgSz w:w="16838" w:h="11906" w:orient="landscape"/>
       <w:pgMar w:top="850" w:right="737" w:bottom="737" w:left="850" w:header="720" w:footer="720" w:gutter="0"/>

</xml_diff>

<commit_message>
Create function drawing inner borders in tables
</commit_message>
<xml_diff>
--- a/title.docx
+++ b/title.docx
@@ -1622,7 +1622,6 @@
     </w:p>
     <w:tbl>
       <w:tblPr>
-        <w:tblStyle w:val="TableGrid"/>
         <w:tblW w:type="auto" w:w="0"/>
         <w:tblLook w:firstColumn="1" w:firstRow="1" w:lastColumn="0" w:lastRow="0" w:noHBand="0" w:noVBand="1" w:val="04A0"/>
       </w:tblPr>
@@ -1641,8 +1640,9 @@
             <w:tcW w:type="dxa" w:w="2179"/>
             <w:vMerge w:val="restart"/>
             <w:tcBorders>
+              <w:start w:sz="6" w:val="single" w:color="black" w:space="0"/>
+              <w:bottom w:sz="6" w:val="single" w:color="black" w:space="0"/>
               <w:top w:sz="6" w:val="double" w:color="black" w:space="0"/>
-              <w:start w:sz="6" w:val="double" w:color="black" w:space="0"/>
             </w:tcBorders>
           </w:tcPr>
           <w:p>
@@ -1659,6 +1659,8 @@
             <w:tcW w:type="dxa" w:w="4358"/>
             <w:gridSpan w:val="2"/>
             <w:tcBorders>
+              <w:start w:sz="6" w:val="single" w:color="black" w:space="0"/>
+              <w:bottom w:sz="6" w:val="single" w:color="black" w:space="0"/>
               <w:top w:sz="6" w:val="double" w:color="black" w:space="0"/>
             </w:tcBorders>
           </w:tcPr>
@@ -1676,6 +1678,8 @@
             <w:tcW w:type="dxa" w:w="4358"/>
             <w:gridSpan w:val="2"/>
             <w:tcBorders>
+              <w:start w:sz="6" w:val="single" w:color="black" w:space="0"/>
+              <w:bottom w:sz="6" w:val="single" w:color="black" w:space="0"/>
               <w:top w:sz="6" w:val="double" w:color="black" w:space="0"/>
             </w:tcBorders>
           </w:tcPr>
@@ -1693,6 +1697,8 @@
             <w:tcW w:type="dxa" w:w="2179"/>
             <w:vMerge w:val="restart"/>
             <w:tcBorders>
+              <w:start w:sz="6" w:val="single" w:color="black" w:space="0"/>
+              <w:bottom w:sz="6" w:val="single" w:color="black" w:space="0"/>
               <w:top w:sz="6" w:val="double" w:color="black" w:space="0"/>
             </w:tcBorders>
           </w:tcPr>
@@ -1710,6 +1716,8 @@
             <w:tcW w:type="dxa" w:w="2179"/>
             <w:vMerge w:val="restart"/>
             <w:tcBorders>
+              <w:start w:sz="6" w:val="single" w:color="black" w:space="0"/>
+              <w:bottom w:sz="6" w:val="single" w:color="black" w:space="0"/>
               <w:top w:sz="6" w:val="double" w:color="black" w:space="0"/>
               <w:end w:sz="6" w:val="double" w:color="black" w:space="0"/>
             </w:tcBorders>
@@ -1730,8 +1738,8 @@
             <w:tcW w:type="dxa" w:w="2179"/>
             <w:vMerge/>
             <w:tcBorders>
+              <w:start w:sz="6" w:val="double" w:color="black" w:space="0"/>
               <w:bottom w:sz="9" w:val="double" w:color="black" w:space="0"/>
-              <w:start w:sz="6" w:val="double" w:color="black" w:space="0"/>
             </w:tcBorders>
           </w:tcPr>
           <w:p/>
@@ -1740,6 +1748,7 @@
           <w:tcPr>
             <w:tcW w:type="dxa" w:w="2179"/>
             <w:tcBorders>
+              <w:start w:sz="6" w:val="single" w:color="black" w:space="0"/>
               <w:bottom w:sz="9" w:val="double" w:color="black" w:space="0"/>
             </w:tcBorders>
           </w:tcPr>
@@ -1756,6 +1765,7 @@
           <w:tcPr>
             <w:tcW w:type="dxa" w:w="2179"/>
             <w:tcBorders>
+              <w:start w:sz="6" w:val="single" w:color="black" w:space="0"/>
               <w:bottom w:sz="9" w:val="double" w:color="black" w:space="0"/>
             </w:tcBorders>
           </w:tcPr>
@@ -1772,6 +1782,7 @@
           <w:tcPr>
             <w:tcW w:type="dxa" w:w="2179"/>
             <w:tcBorders>
+              <w:start w:sz="6" w:val="single" w:color="black" w:space="0"/>
               <w:bottom w:sz="9" w:val="double" w:color="black" w:space="0"/>
             </w:tcBorders>
           </w:tcPr>
@@ -1788,6 +1799,7 @@
           <w:tcPr>
             <w:tcW w:type="dxa" w:w="2179"/>
             <w:tcBorders>
+              <w:start w:sz="6" w:val="single" w:color="black" w:space="0"/>
               <w:bottom w:sz="9" w:val="double" w:color="black" w:space="0"/>
             </w:tcBorders>
           </w:tcPr>
@@ -1805,6 +1817,7 @@
             <w:tcW w:type="dxa" w:w="2179"/>
             <w:vMerge/>
             <w:tcBorders>
+              <w:start w:sz="6" w:val="single" w:color="black" w:space="0"/>
               <w:bottom w:sz="9" w:val="double" w:color="black" w:space="0"/>
             </w:tcBorders>
           </w:tcPr>
@@ -1815,6 +1828,7 @@
             <w:tcW w:type="dxa" w:w="2179"/>
             <w:vMerge/>
             <w:tcBorders>
+              <w:start w:sz="6" w:val="single" w:color="black" w:space="0"/>
               <w:bottom w:sz="9" w:val="double" w:color="black" w:space="0"/>
               <w:end w:sz="6" w:val="double" w:color="black" w:space="0"/>
             </w:tcBorders>
@@ -1826,45 +1840,57 @@
         <w:tc>
           <w:tcPr>
             <w:tcW w:type="dxa" w:w="2179"/>
+            <w:tcBorders>
+              <w:start w:sz="6" w:val="single" w:space="0" w:color="black"/>
+            </w:tcBorders>
           </w:tcPr>
           <w:p>
             <w:pPr>
               <w:jc w:val="both"/>
             </w:pPr>
             <w:r>
-              <w:t xml:space="preserve">Проверка внешнего вида маркировки, ее разборчивости и содержания </w:t>
+              <w:t>Climatic</w:t>
             </w:r>
           </w:p>
         </w:tc>
         <w:tc>
           <w:tcPr>
             <w:tcW w:type="dxa" w:w="2179"/>
+            <w:tcBorders>
+              <w:start w:sz="6" w:val="single" w:color="black" w:space="0"/>
+            </w:tcBorders>
           </w:tcPr>
           <w:p>
             <w:pPr>
               <w:jc w:val="center"/>
             </w:pPr>
             <w:r>
-              <w:t>4.2.1.4, 4.7</w:t>
+              <w:t>Specif</w:t>
             </w:r>
           </w:p>
         </w:tc>
         <w:tc>
           <w:tcPr>
             <w:tcW w:type="dxa" w:w="2179"/>
+            <w:tcBorders>
+              <w:start w:sz="6" w:val="single" w:color="black" w:space="0"/>
+            </w:tcBorders>
           </w:tcPr>
           <w:p>
             <w:pPr>
               <w:jc w:val="center"/>
             </w:pPr>
             <w:r>
-              <w:t>7.7.2</w:t>
+              <w:t>method</w:t>
             </w:r>
           </w:p>
         </w:tc>
         <w:tc>
           <w:tcPr>
             <w:tcW w:type="dxa" w:w="2179"/>
+            <w:tcBorders>
+              <w:start w:sz="6" w:val="single" w:color="black" w:space="0"/>
+            </w:tcBorders>
           </w:tcPr>
           <w:p>
             <w:pPr>
@@ -1878,6 +1904,9 @@
         <w:tc>
           <w:tcPr>
             <w:tcW w:type="dxa" w:w="2179"/>
+            <w:tcBorders>
+              <w:start w:sz="6" w:val="single" w:color="black" w:space="0"/>
+            </w:tcBorders>
           </w:tcPr>
           <w:p>
             <w:pPr>
@@ -1891,4211 +1920,19 @@
         <w:tc>
           <w:tcPr>
             <w:tcW w:type="dxa" w:w="2179"/>
+            <w:tcBorders>
+              <w:start w:sz="6" w:val="single" w:color="black" w:space="0"/>
+            </w:tcBorders>
           </w:tcPr>
           <w:p/>
         </w:tc>
         <w:tc>
           <w:tcPr>
             <w:tcW w:type="dxa" w:w="2179"/>
-          </w:tcPr>
-          <w:p/>
-        </w:tc>
-      </w:tr>
-      <w:tr>
-        <w:tc>
-          <w:tcPr>
-            <w:tcW w:type="dxa" w:w="2179"/>
-          </w:tcPr>
-          <w:p>
-            <w:pPr>
-              <w:jc w:val="both"/>
-            </w:pPr>
-            <w:r>
-              <w:t xml:space="preserve">Испытание маркировки на прочность к воздействию влаги </w:t>
-            </w:r>
-          </w:p>
-        </w:tc>
-        <w:tc>
-          <w:tcPr>
-            <w:tcW w:type="dxa" w:w="2179"/>
-          </w:tcPr>
-          <w:p>
-            <w:pPr>
-              <w:jc w:val="center"/>
-            </w:pPr>
-            <w:r>
-              <w:t>4.7.3</w:t>
-            </w:r>
-          </w:p>
-        </w:tc>
-        <w:tc>
-          <w:tcPr>
-            <w:tcW w:type="dxa" w:w="2179"/>
-          </w:tcPr>
-          <w:p>
-            <w:pPr>
-              <w:jc w:val="center"/>
-            </w:pPr>
-            <w:r>
-              <w:t>7.7.3</w:t>
-            </w:r>
-          </w:p>
-        </w:tc>
-        <w:tc>
-          <w:tcPr>
-            <w:tcW w:type="dxa" w:w="2179"/>
-          </w:tcPr>
-          <w:p>
-            <w:pPr>
-              <w:jc w:val="center"/>
-            </w:pPr>
-            <w:r>
-              <w:t>1</w:t>
-            </w:r>
-          </w:p>
-        </w:tc>
-        <w:tc>
-          <w:tcPr>
-            <w:tcW w:type="dxa" w:w="2179"/>
-          </w:tcPr>
-          <w:p>
-            <w:pPr>
-              <w:jc w:val="center"/>
-            </w:pPr>
-            <w:r>
-              <w:t>2</w:t>
-            </w:r>
-          </w:p>
-        </w:tc>
-        <w:tc>
-          <w:tcPr>
-            <w:tcW w:type="dxa" w:w="2179"/>
-          </w:tcPr>
-          <w:p/>
-        </w:tc>
-        <w:tc>
-          <w:tcPr>
-            <w:tcW w:type="dxa" w:w="2179"/>
-          </w:tcPr>
-          <w:p/>
-        </w:tc>
-      </w:tr>
-      <w:tr>
-        <w:tc>
-          <w:tcPr>
-            <w:tcW w:type="dxa" w:w="2179"/>
-          </w:tcPr>
-          <w:p>
-            <w:pPr>
-              <w:jc w:val="both"/>
-            </w:pPr>
-            <w:r>
-              <w:t>Проверка внешнего вида кабеля</w:t>
-            </w:r>
-          </w:p>
-        </w:tc>
-        <w:tc>
-          <w:tcPr>
-            <w:tcW w:type="dxa" w:w="2179"/>
-          </w:tcPr>
-          <w:p>
-            <w:pPr>
-              <w:jc w:val="center"/>
-            </w:pPr>
-            <w:r>
-              <w:t>4.2.2</w:t>
-            </w:r>
-          </w:p>
-        </w:tc>
-        <w:tc>
-          <w:tcPr>
-            <w:tcW w:type="dxa" w:w="2179"/>
-          </w:tcPr>
-          <w:p>
-            <w:pPr>
-              <w:jc w:val="center"/>
-            </w:pPr>
-            <w:r>
-              <w:t>7.2.2</w:t>
-            </w:r>
-          </w:p>
-        </w:tc>
-        <w:tc>
-          <w:tcPr>
-            <w:tcW w:type="dxa" w:w="2179"/>
-          </w:tcPr>
-          <w:p>
-            <w:pPr>
-              <w:jc w:val="center"/>
-            </w:pPr>
-            <w:r>
-              <w:t>1</w:t>
-            </w:r>
-          </w:p>
-        </w:tc>
-        <w:tc>
-          <w:tcPr>
-            <w:tcW w:type="dxa" w:w="2179"/>
-          </w:tcPr>
-          <w:p>
-            <w:pPr>
-              <w:jc w:val="center"/>
-            </w:pPr>
-            <w:r>
-              <w:t>2</w:t>
-            </w:r>
-          </w:p>
-        </w:tc>
-        <w:tc>
-          <w:tcPr>
-            <w:tcW w:type="dxa" w:w="2179"/>
-          </w:tcPr>
-          <w:p/>
-        </w:tc>
-        <w:tc>
-          <w:tcPr>
-            <w:tcW w:type="dxa" w:w="2179"/>
-          </w:tcPr>
-          <w:p/>
-        </w:tc>
-      </w:tr>
-      <w:tr>
-        <w:tc>
-          <w:tcPr>
-            <w:tcW w:type="dxa" w:w="2179"/>
-          </w:tcPr>
-          <w:p>
-            <w:pPr>
-              <w:jc w:val="both"/>
-            </w:pPr>
-            <w:r>
-              <w:t>Контроль электрического сопротивления изоляции токопроводящих жил</w:t>
-            </w:r>
-          </w:p>
-        </w:tc>
-        <w:tc>
-          <w:tcPr>
-            <w:tcW w:type="dxa" w:w="2179"/>
-          </w:tcPr>
-          <w:p>
-            <w:pPr>
-              <w:jc w:val="center"/>
-            </w:pPr>
-            <w:r>
-              <w:t xml:space="preserve">4.3.1 </w:t>
-              <w:br/>
-              <w:t>(таблица 4.1, параметр 4)</w:t>
-            </w:r>
-          </w:p>
-        </w:tc>
-        <w:tc>
-          <w:tcPr>
-            <w:tcW w:type="dxa" w:w="2179"/>
-          </w:tcPr>
-          <w:p>
-            <w:pPr>
-              <w:jc w:val="center"/>
-            </w:pPr>
-            <w:r>
-              <w:t>7.3.1.2</w:t>
-              <w:br/>
-            </w:r>
-          </w:p>
-        </w:tc>
-        <w:tc>
-          <w:tcPr>
-            <w:tcW w:type="dxa" w:w="2179"/>
-          </w:tcPr>
-          <w:p>
-            <w:pPr>
-              <w:jc w:val="center"/>
-            </w:pPr>
-            <w:r>
-              <w:t>1</w:t>
-            </w:r>
-          </w:p>
-        </w:tc>
-        <w:tc>
-          <w:tcPr>
-            <w:tcW w:type="dxa" w:w="2179"/>
-          </w:tcPr>
-          <w:p>
-            <w:pPr>
-              <w:jc w:val="center"/>
-            </w:pPr>
-            <w:r>
-              <w:t>2</w:t>
-            </w:r>
-          </w:p>
-        </w:tc>
-        <w:tc>
-          <w:tcPr>
-            <w:tcW w:type="dxa" w:w="2179"/>
-          </w:tcPr>
-          <w:p/>
-        </w:tc>
-        <w:tc>
-          <w:tcPr>
-            <w:tcW w:type="dxa" w:w="2179"/>
-          </w:tcPr>
-          <w:p/>
-        </w:tc>
-      </w:tr>
-      <w:tr>
-        <w:tc>
-          <w:tcPr>
-            <w:tcW w:type="dxa" w:w="2179"/>
-          </w:tcPr>
-          <w:p>
-            <w:pPr>
-              <w:jc w:val="both"/>
-            </w:pPr>
-            <w:r>
-              <w:t>Испытание напряжением постоянного тока между токопроводящими жилами пары</w:t>
-            </w:r>
-          </w:p>
-        </w:tc>
-        <w:tc>
-          <w:tcPr>
-            <w:tcW w:type="dxa" w:w="2179"/>
-          </w:tcPr>
-          <w:p>
-            <w:pPr>
-              <w:jc w:val="center"/>
-            </w:pPr>
-            <w:r>
-              <w:t>4.3.1</w:t>
-              <w:br/>
-              <w:t>(таблица 4.1, параметр 14)</w:t>
-            </w:r>
-          </w:p>
-        </w:tc>
-        <w:tc>
-          <w:tcPr>
-            <w:tcW w:type="dxa" w:w="2179"/>
-          </w:tcPr>
-          <w:p>
-            <w:pPr>
-              <w:jc w:val="center"/>
-            </w:pPr>
-            <w:r>
-              <w:t>7.3.1.3</w:t>
-              <w:br/>
-            </w:r>
-          </w:p>
-        </w:tc>
-        <w:tc>
-          <w:tcPr>
-            <w:tcW w:type="dxa" w:w="2179"/>
-          </w:tcPr>
-          <w:p>
-            <w:pPr>
-              <w:jc w:val="center"/>
-            </w:pPr>
-            <w:r>
-              <w:t>1</w:t>
-            </w:r>
-          </w:p>
-        </w:tc>
-        <w:tc>
-          <w:tcPr>
-            <w:tcW w:type="dxa" w:w="2179"/>
-          </w:tcPr>
-          <w:p>
-            <w:pPr>
-              <w:jc w:val="center"/>
-            </w:pPr>
-            <w:r>
-              <w:t>2</w:t>
-            </w:r>
-          </w:p>
-        </w:tc>
-        <w:tc>
-          <w:tcPr>
-            <w:tcW w:type="dxa" w:w="2179"/>
-          </w:tcPr>
-          <w:p/>
-        </w:tc>
-        <w:tc>
-          <w:tcPr>
-            <w:tcW w:type="dxa" w:w="2179"/>
-          </w:tcPr>
-          <w:p/>
-        </w:tc>
-      </w:tr>
-      <w:tr>
-        <w:tc>
-          <w:tcPr>
-            <w:tcW w:type="dxa" w:w="2179"/>
-          </w:tcPr>
-          <w:p>
-            <w:pPr>
-              <w:jc w:val="both"/>
-            </w:pPr>
-            <w:r>
-              <w:t>Испытание напряжением постоянного тока между всеми токопроводящими жилами и экраном</w:t>
-            </w:r>
-          </w:p>
-        </w:tc>
-        <w:tc>
-          <w:tcPr>
-            <w:tcW w:type="dxa" w:w="2179"/>
-          </w:tcPr>
-          <w:p>
-            <w:pPr>
-              <w:jc w:val="center"/>
-            </w:pPr>
-            <w:r>
-              <w:t>4.3.1</w:t>
-              <w:br/>
-              <w:t>(таблица 4.1, параметр 15)</w:t>
-            </w:r>
-          </w:p>
-        </w:tc>
-        <w:tc>
-          <w:tcPr>
-            <w:tcW w:type="dxa" w:w="2179"/>
-          </w:tcPr>
-          <w:p>
-            <w:pPr>
-              <w:jc w:val="center"/>
-            </w:pPr>
-            <w:r>
-              <w:t>7.3.1.4</w:t>
-              <w:br/>
-            </w:r>
-          </w:p>
-        </w:tc>
-        <w:tc>
-          <w:tcPr>
-            <w:tcW w:type="dxa" w:w="2179"/>
-          </w:tcPr>
-          <w:p>
-            <w:pPr>
-              <w:jc w:val="center"/>
-            </w:pPr>
-            <w:r>
-              <w:t>1</w:t>
-            </w:r>
-          </w:p>
-        </w:tc>
-        <w:tc>
-          <w:tcPr>
-            <w:tcW w:type="dxa" w:w="2179"/>
-          </w:tcPr>
-          <w:p>
-            <w:pPr>
-              <w:jc w:val="center"/>
-            </w:pPr>
-            <w:r>
-              <w:t>2</w:t>
-            </w:r>
-          </w:p>
-        </w:tc>
-        <w:tc>
-          <w:tcPr>
-            <w:tcW w:type="dxa" w:w="2179"/>
-          </w:tcPr>
-          <w:p/>
-        </w:tc>
-        <w:tc>
-          <w:tcPr>
-            <w:tcW w:type="dxa" w:w="2179"/>
-          </w:tcPr>
-          <w:p/>
-        </w:tc>
-      </w:tr>
-      <w:tr>
-        <w:tc>
-          <w:tcPr>
-            <w:tcW w:type="dxa" w:w="2179"/>
-          </w:tcPr>
-          <w:p>
-            <w:pPr>
-              <w:jc w:val="both"/>
-            </w:pPr>
-            <w:r>
-              <w:t>Контроль отсутствия обрывов жил, экранов, контактов между токопроводящими жилами, между токопроводящими жилами и экраном</w:t>
-            </w:r>
-          </w:p>
-        </w:tc>
-        <w:tc>
-          <w:tcPr>
-            <w:tcW w:type="dxa" w:w="2179"/>
-          </w:tcPr>
-          <w:p>
-            <w:pPr>
-              <w:jc w:val="center"/>
-            </w:pPr>
-            <w:r>
-              <w:t>4.2.1.10</w:t>
-            </w:r>
-          </w:p>
-        </w:tc>
-        <w:tc>
-          <w:tcPr>
-            <w:tcW w:type="dxa" w:w="2179"/>
-          </w:tcPr>
-          <w:p>
-            <w:pPr>
-              <w:jc w:val="center"/>
-            </w:pPr>
-            <w:r>
-              <w:t>7.3.1.7</w:t>
-            </w:r>
-          </w:p>
-        </w:tc>
-        <w:tc>
-          <w:tcPr>
-            <w:tcW w:type="dxa" w:w="2179"/>
-          </w:tcPr>
-          <w:p>
-            <w:pPr>
-              <w:jc w:val="center"/>
-            </w:pPr>
-            <w:r>
-              <w:t>1</w:t>
-            </w:r>
-          </w:p>
-        </w:tc>
-        <w:tc>
-          <w:tcPr>
-            <w:tcW w:type="dxa" w:w="2179"/>
-          </w:tcPr>
-          <w:p>
-            <w:pPr>
-              <w:jc w:val="center"/>
-            </w:pPr>
-            <w:r>
-              <w:t>2</w:t>
-            </w:r>
-          </w:p>
-        </w:tc>
-        <w:tc>
-          <w:tcPr>
-            <w:tcW w:type="dxa" w:w="2179"/>
-          </w:tcPr>
-          <w:p/>
-        </w:tc>
-        <w:tc>
-          <w:tcPr>
-            <w:tcW w:type="dxa" w:w="2179"/>
-          </w:tcPr>
-          <w:p/>
-        </w:tc>
-      </w:tr>
-      <w:tr>
-        <w:tc>
-          <w:tcPr>
-            <w:tcW w:type="dxa" w:w="2179"/>
-          </w:tcPr>
-          <w:p>
-            <w:pPr>
-              <w:jc w:val="both"/>
-            </w:pPr>
-            <w:r>
-              <w:t xml:space="preserve">Проверка внешнего вида маркировки, ее разборчивости и содержания </w:t>
-            </w:r>
-          </w:p>
-        </w:tc>
-        <w:tc>
-          <w:tcPr>
-            <w:tcW w:type="dxa" w:w="2179"/>
-          </w:tcPr>
-          <w:p>
-            <w:pPr>
-              <w:jc w:val="center"/>
-            </w:pPr>
-            <w:r>
-              <w:t>4.2.1.4, 4.7</w:t>
-            </w:r>
-          </w:p>
-        </w:tc>
-        <w:tc>
-          <w:tcPr>
-            <w:tcW w:type="dxa" w:w="2179"/>
-          </w:tcPr>
-          <w:p>
-            <w:pPr>
-              <w:jc w:val="center"/>
-            </w:pPr>
-            <w:r>
-              <w:t>7.7.2</w:t>
-            </w:r>
-          </w:p>
-        </w:tc>
-        <w:tc>
-          <w:tcPr>
-            <w:tcW w:type="dxa" w:w="2179"/>
-          </w:tcPr>
-          <w:p>
-            <w:pPr>
-              <w:jc w:val="center"/>
-            </w:pPr>
-            <w:r>
-              <w:t>1</w:t>
-            </w:r>
-          </w:p>
-        </w:tc>
-        <w:tc>
-          <w:tcPr>
-            <w:tcW w:type="dxa" w:w="2179"/>
-          </w:tcPr>
-          <w:p>
-            <w:pPr>
-              <w:jc w:val="center"/>
-            </w:pPr>
-            <w:r>
-              <w:t>2</w:t>
-            </w:r>
-          </w:p>
-        </w:tc>
-        <w:tc>
-          <w:tcPr>
-            <w:tcW w:type="dxa" w:w="2179"/>
-          </w:tcPr>
-          <w:p/>
-        </w:tc>
-        <w:tc>
-          <w:tcPr>
-            <w:tcW w:type="dxa" w:w="2179"/>
-          </w:tcPr>
-          <w:p/>
-        </w:tc>
-      </w:tr>
-      <w:tr>
-        <w:tc>
-          <w:tcPr>
-            <w:tcW w:type="dxa" w:w="2179"/>
-          </w:tcPr>
-          <w:p>
-            <w:pPr>
-              <w:jc w:val="both"/>
-            </w:pPr>
-            <w:r>
-              <w:t>Контроль электрического сопротивления токопроводящих жил</w:t>
-            </w:r>
-          </w:p>
-        </w:tc>
-        <w:tc>
-          <w:tcPr>
-            <w:tcW w:type="dxa" w:w="2179"/>
-          </w:tcPr>
-          <w:p>
-            <w:pPr>
-              <w:jc w:val="center"/>
-            </w:pPr>
-            <w:r>
-              <w:t xml:space="preserve">4.3.1 </w:t>
-              <w:br/>
-              <w:t>(таблица 4.1, параметр 1)</w:t>
-            </w:r>
-          </w:p>
-        </w:tc>
-        <w:tc>
-          <w:tcPr>
-            <w:tcW w:type="dxa" w:w="2179"/>
-          </w:tcPr>
-          <w:p>
-            <w:pPr>
-              <w:jc w:val="center"/>
-            </w:pPr>
-            <w:r>
-              <w:t>7.3.1.1</w:t>
-              <w:br/>
-            </w:r>
-          </w:p>
-        </w:tc>
-        <w:tc>
-          <w:tcPr>
-            <w:tcW w:type="dxa" w:w="2179"/>
-          </w:tcPr>
-          <w:p>
-            <w:pPr>
-              <w:jc w:val="center"/>
-            </w:pPr>
-            <w:r>
-              <w:t>1</w:t>
-            </w:r>
-          </w:p>
-        </w:tc>
-        <w:tc>
-          <w:tcPr>
-            <w:tcW w:type="dxa" w:w="2179"/>
-          </w:tcPr>
-          <w:p>
-            <w:pPr>
-              <w:jc w:val="center"/>
-            </w:pPr>
-            <w:r>
-              <w:t>2</w:t>
-            </w:r>
-          </w:p>
-        </w:tc>
-        <w:tc>
-          <w:tcPr>
-            <w:tcW w:type="dxa" w:w="2179"/>
-          </w:tcPr>
-          <w:p/>
-        </w:tc>
-        <w:tc>
-          <w:tcPr>
-            <w:tcW w:type="dxa" w:w="2179"/>
-          </w:tcPr>
-          <w:p/>
-        </w:tc>
-      </w:tr>
-      <w:tr>
-        <w:tc>
-          <w:tcPr>
-            <w:tcW w:type="dxa" w:w="2179"/>
-          </w:tcPr>
-          <w:p>
-            <w:pPr>
-              <w:jc w:val="both"/>
-            </w:pPr>
-            <w:r>
-              <w:t>Контроль омической асимметрии изолированных токопроводящих жил в паре</w:t>
-            </w:r>
-          </w:p>
-        </w:tc>
-        <w:tc>
-          <w:tcPr>
-            <w:tcW w:type="dxa" w:w="2179"/>
-          </w:tcPr>
-          <w:p>
-            <w:pPr>
-              <w:jc w:val="center"/>
-            </w:pPr>
-            <w:r>
-              <w:t>4. 3.1</w:t>
-              <w:br/>
-              <w:t>(таблица 4.1, параметр 2)</w:t>
-            </w:r>
-          </w:p>
-        </w:tc>
-        <w:tc>
-          <w:tcPr>
-            <w:tcW w:type="dxa" w:w="2179"/>
-          </w:tcPr>
-          <w:p>
-            <w:pPr>
-              <w:jc w:val="center"/>
-            </w:pPr>
-            <w:r>
-              <w:t>7.3.1.5</w:t>
-              <w:br/>
-            </w:r>
-          </w:p>
-        </w:tc>
-        <w:tc>
-          <w:tcPr>
-            <w:tcW w:type="dxa" w:w="2179"/>
-          </w:tcPr>
-          <w:p>
-            <w:pPr>
-              <w:jc w:val="center"/>
-            </w:pPr>
-            <w:r>
-              <w:t>1</w:t>
-            </w:r>
-          </w:p>
-        </w:tc>
-        <w:tc>
-          <w:tcPr>
-            <w:tcW w:type="dxa" w:w="2179"/>
-          </w:tcPr>
-          <w:p>
-            <w:pPr>
-              <w:jc w:val="center"/>
-            </w:pPr>
-            <w:r>
-              <w:t>2</w:t>
-            </w:r>
-          </w:p>
-        </w:tc>
-        <w:tc>
-          <w:tcPr>
-            <w:tcW w:type="dxa" w:w="2179"/>
-          </w:tcPr>
-          <w:p/>
-        </w:tc>
-        <w:tc>
-          <w:tcPr>
-            <w:tcW w:type="dxa" w:w="2179"/>
-          </w:tcPr>
-          <w:p/>
-        </w:tc>
-      </w:tr>
-      <w:tr>
-        <w:tc>
-          <w:tcPr>
-            <w:tcW w:type="dxa" w:w="2179"/>
-          </w:tcPr>
-          <w:p>
-            <w:pPr>
-              <w:jc w:val="both"/>
-            </w:pPr>
-            <w:r>
-              <w:t>Контроль электрической емкости пары</w:t>
-            </w:r>
-          </w:p>
-        </w:tc>
-        <w:tc>
-          <w:tcPr>
-            <w:tcW w:type="dxa" w:w="2179"/>
-          </w:tcPr>
-          <w:p>
-            <w:pPr>
-              <w:jc w:val="center"/>
-            </w:pPr>
-            <w:r>
-              <w:t xml:space="preserve">4.3.1 </w:t>
-              <w:br/>
-              <w:t>(таблица 4.1, параметр 4)</w:t>
-            </w:r>
-          </w:p>
-        </w:tc>
-        <w:tc>
-          <w:tcPr>
-            <w:tcW w:type="dxa" w:w="2179"/>
-          </w:tcPr>
-          <w:p>
-            <w:pPr>
-              <w:jc w:val="center"/>
-            </w:pPr>
-            <w:r>
-              <w:t>7.3.1.5</w:t>
-              <w:br/>
-            </w:r>
-          </w:p>
-        </w:tc>
-        <w:tc>
-          <w:tcPr>
-            <w:tcW w:type="dxa" w:w="2179"/>
-          </w:tcPr>
-          <w:p>
-            <w:pPr>
-              <w:jc w:val="center"/>
-            </w:pPr>
-            <w:r>
-              <w:t>1</w:t>
-            </w:r>
-          </w:p>
-        </w:tc>
-        <w:tc>
-          <w:tcPr>
-            <w:tcW w:type="dxa" w:w="2179"/>
-          </w:tcPr>
-          <w:p>
-            <w:pPr>
-              <w:jc w:val="center"/>
-            </w:pPr>
-            <w:r>
-              <w:t>2</w:t>
-            </w:r>
-          </w:p>
-        </w:tc>
-        <w:tc>
-          <w:tcPr>
-            <w:tcW w:type="dxa" w:w="2179"/>
-          </w:tcPr>
-          <w:p/>
-        </w:tc>
-        <w:tc>
-          <w:tcPr>
-            <w:tcW w:type="dxa" w:w="2179"/>
-          </w:tcPr>
-          <w:p/>
-        </w:tc>
-      </w:tr>
-      <w:tr>
-        <w:tc>
-          <w:tcPr>
-            <w:tcW w:type="dxa" w:w="2179"/>
-          </w:tcPr>
-          <w:p>
-            <w:pPr>
-              <w:jc w:val="both"/>
-            </w:pPr>
-            <w:r>
-              <w:t>Контроль емкостной асимметрии пар по отношению к экрану</w:t>
-            </w:r>
-          </w:p>
-        </w:tc>
-        <w:tc>
-          <w:tcPr>
-            <w:tcW w:type="dxa" w:w="2179"/>
-          </w:tcPr>
-          <w:p>
-            <w:pPr>
-              <w:jc w:val="center"/>
-            </w:pPr>
-            <w:r>
-              <w:t xml:space="preserve">4.3.1 </w:t>
-              <w:br/>
-              <w:t>(таблица 4.1, параметр 5)</w:t>
-            </w:r>
-          </w:p>
-        </w:tc>
-        <w:tc>
-          <w:tcPr>
-            <w:tcW w:type="dxa" w:w="2179"/>
-          </w:tcPr>
-          <w:p>
-            <w:pPr>
-              <w:jc w:val="center"/>
-            </w:pPr>
-            <w:r>
-              <w:t>7.3.1.5</w:t>
-              <w:br/>
-            </w:r>
-          </w:p>
-        </w:tc>
-        <w:tc>
-          <w:tcPr>
-            <w:tcW w:type="dxa" w:w="2179"/>
-          </w:tcPr>
-          <w:p>
-            <w:pPr>
-              <w:jc w:val="center"/>
-            </w:pPr>
-            <w:r>
-              <w:t>1</w:t>
-            </w:r>
-          </w:p>
-        </w:tc>
-        <w:tc>
-          <w:tcPr>
-            <w:tcW w:type="dxa" w:w="2179"/>
-          </w:tcPr>
-          <w:p>
-            <w:pPr>
-              <w:jc w:val="center"/>
-            </w:pPr>
-            <w:r>
-              <w:t>2</w:t>
-            </w:r>
-          </w:p>
-        </w:tc>
-        <w:tc>
-          <w:tcPr>
-            <w:tcW w:type="dxa" w:w="2179"/>
-          </w:tcPr>
-          <w:p/>
-        </w:tc>
-        <w:tc>
-          <w:tcPr>
-            <w:tcW w:type="dxa" w:w="2179"/>
-          </w:tcPr>
-          <w:p/>
-        </w:tc>
-      </w:tr>
-      <w:tr>
-        <w:tc>
-          <w:tcPr>
-            <w:tcW w:type="dxa" w:w="2179"/>
-          </w:tcPr>
-          <w:p>
-            <w:pPr>
-              <w:jc w:val="both"/>
-            </w:pPr>
-            <w:r>
-              <w:t>Контроль максимальной разности времени задержки сигнала</w:t>
-            </w:r>
-          </w:p>
-        </w:tc>
-        <w:tc>
-          <w:tcPr>
-            <w:tcW w:type="dxa" w:w="2179"/>
-          </w:tcPr>
-          <w:p>
-            <w:pPr>
-              <w:jc w:val="center"/>
-            </w:pPr>
-            <w:r>
-              <w:t xml:space="preserve">4.3.1 </w:t>
-              <w:br/>
-              <w:t>(таблица 4.1, параметр 7)</w:t>
-            </w:r>
-          </w:p>
-        </w:tc>
-        <w:tc>
-          <w:tcPr>
-            <w:tcW w:type="dxa" w:w="2179"/>
-          </w:tcPr>
-          <w:p>
-            <w:pPr>
-              <w:jc w:val="center"/>
-            </w:pPr>
-            <w:r>
-              <w:t>7.3.1.6</w:t>
-            </w:r>
-          </w:p>
-        </w:tc>
-        <w:tc>
-          <w:tcPr>
-            <w:tcW w:type="dxa" w:w="2179"/>
-          </w:tcPr>
-          <w:p>
-            <w:pPr>
-              <w:jc w:val="center"/>
-            </w:pPr>
-            <w:r>
-              <w:t>1</w:t>
-            </w:r>
-          </w:p>
-        </w:tc>
-        <w:tc>
-          <w:tcPr>
-            <w:tcW w:type="dxa" w:w="2179"/>
-          </w:tcPr>
-          <w:p>
-            <w:pPr>
-              <w:jc w:val="center"/>
-            </w:pPr>
-            <w:r>
-              <w:t>2</w:t>
-            </w:r>
-          </w:p>
-        </w:tc>
-        <w:tc>
-          <w:tcPr>
-            <w:tcW w:type="dxa" w:w="2179"/>
-          </w:tcPr>
-          <w:p/>
-        </w:tc>
-        <w:tc>
-          <w:tcPr>
-            <w:tcW w:type="dxa" w:w="2179"/>
-          </w:tcPr>
-          <w:p/>
-        </w:tc>
-      </w:tr>
-      <w:tr>
-        <w:tc>
-          <w:tcPr>
-            <w:tcW w:type="dxa" w:w="2179"/>
-          </w:tcPr>
-          <w:p>
-            <w:pPr>
-              <w:jc w:val="both"/>
-            </w:pPr>
-            <w:r>
-              <w:t>Контроль коэффициента затухания пар</w:t>
-            </w:r>
-          </w:p>
-        </w:tc>
-        <w:tc>
-          <w:tcPr>
-            <w:tcW w:type="dxa" w:w="2179"/>
-          </w:tcPr>
-          <w:p>
-            <w:pPr>
-              <w:jc w:val="center"/>
-            </w:pPr>
-            <w:r>
-              <w:t xml:space="preserve">4.3.1 </w:t>
-              <w:br/>
-              <w:t>(таблица 4.1, параметр 8)</w:t>
-            </w:r>
-          </w:p>
-        </w:tc>
-        <w:tc>
-          <w:tcPr>
-            <w:tcW w:type="dxa" w:w="2179"/>
-          </w:tcPr>
-          <w:p>
-            <w:pPr>
-              <w:jc w:val="center"/>
-            </w:pPr>
-            <w:r>
-              <w:t>7.3.1.6</w:t>
-            </w:r>
-          </w:p>
-        </w:tc>
-        <w:tc>
-          <w:tcPr>
-            <w:tcW w:type="dxa" w:w="2179"/>
-          </w:tcPr>
-          <w:p>
-            <w:pPr>
-              <w:jc w:val="center"/>
-            </w:pPr>
-            <w:r>
-              <w:t>1</w:t>
-            </w:r>
-          </w:p>
-        </w:tc>
-        <w:tc>
-          <w:tcPr>
-            <w:tcW w:type="dxa" w:w="2179"/>
-          </w:tcPr>
-          <w:p>
-            <w:pPr>
-              <w:jc w:val="center"/>
-            </w:pPr>
-            <w:r>
-              <w:t>2</w:t>
-            </w:r>
-          </w:p>
-        </w:tc>
-        <w:tc>
-          <w:tcPr>
-            <w:tcW w:type="dxa" w:w="2179"/>
-          </w:tcPr>
-          <w:p/>
-        </w:tc>
-        <w:tc>
-          <w:tcPr>
-            <w:tcW w:type="dxa" w:w="2179"/>
-          </w:tcPr>
-          <w:p/>
-        </w:tc>
-      </w:tr>
-      <w:tr>
-        <w:tc>
-          <w:tcPr>
-            <w:tcW w:type="dxa" w:w="2179"/>
-          </w:tcPr>
-          <w:p>
-            <w:pPr>
-              <w:jc w:val="both"/>
-            </w:pPr>
-            <w:r>
-              <w:t>Контроль переходного затухания суммарной мощности влияния на ближнем конце</w:t>
-            </w:r>
-          </w:p>
-        </w:tc>
-        <w:tc>
-          <w:tcPr>
-            <w:tcW w:type="dxa" w:w="2179"/>
-          </w:tcPr>
-          <w:p>
-            <w:pPr>
-              <w:jc w:val="center"/>
-            </w:pPr>
-            <w:r>
-              <w:t xml:space="preserve">4.3.1 </w:t>
-              <w:br/>
-              <w:t>(таблица 4.1, параметр 10)</w:t>
-            </w:r>
-          </w:p>
-        </w:tc>
-        <w:tc>
-          <w:tcPr>
-            <w:tcW w:type="dxa" w:w="2179"/>
-          </w:tcPr>
-          <w:p>
-            <w:pPr>
-              <w:jc w:val="center"/>
-            </w:pPr>
-            <w:r>
-              <w:t>7.3.1.6</w:t>
-            </w:r>
-          </w:p>
-        </w:tc>
-        <w:tc>
-          <w:tcPr>
-            <w:tcW w:type="dxa" w:w="2179"/>
-          </w:tcPr>
-          <w:p>
-            <w:pPr>
-              <w:jc w:val="center"/>
-            </w:pPr>
-            <w:r>
-              <w:t>1</w:t>
-            </w:r>
-          </w:p>
-        </w:tc>
-        <w:tc>
-          <w:tcPr>
-            <w:tcW w:type="dxa" w:w="2179"/>
-          </w:tcPr>
-          <w:p>
-            <w:pPr>
-              <w:jc w:val="center"/>
-            </w:pPr>
-            <w:r>
-              <w:t>2</w:t>
-            </w:r>
-          </w:p>
-        </w:tc>
-        <w:tc>
-          <w:tcPr>
-            <w:tcW w:type="dxa" w:w="2179"/>
-          </w:tcPr>
-          <w:p/>
-        </w:tc>
-        <w:tc>
-          <w:tcPr>
-            <w:tcW w:type="dxa" w:w="2179"/>
-          </w:tcPr>
-          <w:p/>
-        </w:tc>
-      </w:tr>
-      <w:tr>
-        <w:tc>
-          <w:tcPr>
-            <w:tcW w:type="dxa" w:w="2179"/>
-          </w:tcPr>
-          <w:p>
-            <w:pPr>
-              <w:jc w:val="both"/>
-            </w:pPr>
-            <w:r>
-              <w:t>Контроль переходного затухания на ближнем конце</w:t>
-            </w:r>
-          </w:p>
-        </w:tc>
-        <w:tc>
-          <w:tcPr>
-            <w:tcW w:type="dxa" w:w="2179"/>
-          </w:tcPr>
-          <w:p>
-            <w:pPr>
-              <w:jc w:val="center"/>
-            </w:pPr>
-            <w:r>
-              <w:t xml:space="preserve">4.3.1 </w:t>
-              <w:br/>
-              <w:t>(таблица 4.1, параметр 11)</w:t>
-            </w:r>
-          </w:p>
-        </w:tc>
-        <w:tc>
-          <w:tcPr>
-            <w:tcW w:type="dxa" w:w="2179"/>
-          </w:tcPr>
-          <w:p>
-            <w:pPr>
-              <w:jc w:val="center"/>
-            </w:pPr>
-            <w:r>
-              <w:t>7.3.1.6</w:t>
-            </w:r>
-          </w:p>
-        </w:tc>
-        <w:tc>
-          <w:tcPr>
-            <w:tcW w:type="dxa" w:w="2179"/>
-          </w:tcPr>
-          <w:p>
-            <w:pPr>
-              <w:jc w:val="center"/>
-            </w:pPr>
-            <w:r>
-              <w:t>1</w:t>
-            </w:r>
-          </w:p>
-        </w:tc>
-        <w:tc>
-          <w:tcPr>
-            <w:tcW w:type="dxa" w:w="2179"/>
-          </w:tcPr>
-          <w:p>
-            <w:pPr>
-              <w:jc w:val="center"/>
-            </w:pPr>
-            <w:r>
-              <w:t>2</w:t>
-            </w:r>
-          </w:p>
-        </w:tc>
-        <w:tc>
-          <w:tcPr>
-            <w:tcW w:type="dxa" w:w="2179"/>
-          </w:tcPr>
-          <w:p/>
-        </w:tc>
-        <w:tc>
-          <w:tcPr>
-            <w:tcW w:type="dxa" w:w="2179"/>
-          </w:tcPr>
-          <w:p/>
-        </w:tc>
-      </w:tr>
-      <w:tr>
-        <w:tc>
-          <w:tcPr>
-            <w:tcW w:type="dxa" w:w="2179"/>
-          </w:tcPr>
-          <w:p>
-            <w:pPr>
-              <w:jc w:val="both"/>
-            </w:pPr>
-            <w:r>
-              <w:t>Контроль защищенности пар на дальнем конце</w:t>
-            </w:r>
-          </w:p>
-        </w:tc>
-        <w:tc>
-          <w:tcPr>
-            <w:tcW w:type="dxa" w:w="2179"/>
-          </w:tcPr>
-          <w:p>
-            <w:pPr>
-              <w:jc w:val="center"/>
-            </w:pPr>
-            <w:r>
-              <w:t xml:space="preserve">4.3.1 </w:t>
-              <w:br/>
-              <w:t>(таблица 4.1, параметр 12)</w:t>
-            </w:r>
-          </w:p>
-        </w:tc>
-        <w:tc>
-          <w:tcPr>
-            <w:tcW w:type="dxa" w:w="2179"/>
-          </w:tcPr>
-          <w:p>
-            <w:pPr>
-              <w:jc w:val="center"/>
-            </w:pPr>
-            <w:r>
-              <w:t>7.3.1.6</w:t>
-            </w:r>
-          </w:p>
-        </w:tc>
-        <w:tc>
-          <w:tcPr>
-            <w:tcW w:type="dxa" w:w="2179"/>
-          </w:tcPr>
-          <w:p>
-            <w:pPr>
-              <w:jc w:val="center"/>
-            </w:pPr>
-            <w:r>
-              <w:t>1</w:t>
-            </w:r>
-          </w:p>
-        </w:tc>
-        <w:tc>
-          <w:tcPr>
-            <w:tcW w:type="dxa" w:w="2179"/>
-          </w:tcPr>
-          <w:p>
-            <w:pPr>
-              <w:jc w:val="center"/>
-            </w:pPr>
-            <w:r>
-              <w:t>2</w:t>
-            </w:r>
-          </w:p>
-        </w:tc>
-        <w:tc>
-          <w:tcPr>
-            <w:tcW w:type="dxa" w:w="2179"/>
-          </w:tcPr>
-          <w:p/>
-        </w:tc>
-        <w:tc>
-          <w:tcPr>
-            <w:tcW w:type="dxa" w:w="2179"/>
-          </w:tcPr>
-          <w:p/>
-        </w:tc>
-      </w:tr>
-      <w:tr>
-        <w:tc>
-          <w:tcPr>
-            <w:tcW w:type="dxa" w:w="2179"/>
-          </w:tcPr>
-          <w:p>
-            <w:pPr>
-              <w:jc w:val="both"/>
-            </w:pPr>
-            <w:r>
-              <w:t>Контроль волнового сопротивления пар</w:t>
-            </w:r>
-          </w:p>
-        </w:tc>
-        <w:tc>
-          <w:tcPr>
-            <w:tcW w:type="dxa" w:w="2179"/>
-          </w:tcPr>
-          <w:p>
-            <w:pPr>
-              <w:jc w:val="center"/>
-            </w:pPr>
-            <w:r>
-              <w:t xml:space="preserve">4.3.1 </w:t>
-              <w:br/>
-              <w:t>(таблица 4.1, параметр 13)</w:t>
-            </w:r>
-          </w:p>
-        </w:tc>
-        <w:tc>
-          <w:tcPr>
-            <w:tcW w:type="dxa" w:w="2179"/>
-          </w:tcPr>
-          <w:p>
-            <w:pPr>
-              <w:jc w:val="center"/>
-            </w:pPr>
-            <w:r>
-              <w:t>7.3.1.6</w:t>
-            </w:r>
-          </w:p>
-        </w:tc>
-        <w:tc>
-          <w:tcPr>
-            <w:tcW w:type="dxa" w:w="2179"/>
-          </w:tcPr>
-          <w:p>
-            <w:pPr>
-              <w:jc w:val="center"/>
-            </w:pPr>
-            <w:r>
-              <w:t>1</w:t>
-            </w:r>
-          </w:p>
-        </w:tc>
-        <w:tc>
-          <w:tcPr>
-            <w:tcW w:type="dxa" w:w="2179"/>
-          </w:tcPr>
-          <w:p>
-            <w:pPr>
-              <w:jc w:val="center"/>
-            </w:pPr>
-            <w:r>
-              <w:t>2</w:t>
-            </w:r>
-          </w:p>
-        </w:tc>
-        <w:tc>
-          <w:tcPr>
-            <w:tcW w:type="dxa" w:w="2179"/>
-          </w:tcPr>
-          <w:p/>
-        </w:tc>
-        <w:tc>
-          <w:tcPr>
-            <w:tcW w:type="dxa" w:w="2179"/>
-          </w:tcPr>
-          <w:p/>
-        </w:tc>
-      </w:tr>
-      <w:tr>
-        <w:tc>
-          <w:tcPr>
-            <w:tcW w:type="dxa" w:w="2179"/>
-          </w:tcPr>
-          <w:p>
-            <w:pPr>
-              <w:jc w:val="both"/>
-            </w:pPr>
-            <w:r>
-              <w:t>Проверка общего вида, элементов конструкции и основных размеров кабеля</w:t>
-            </w:r>
-          </w:p>
-        </w:tc>
-        <w:tc>
-          <w:tcPr>
-            <w:tcW w:type="dxa" w:w="2179"/>
-          </w:tcPr>
-          <w:p>
-            <w:pPr>
-              <w:jc w:val="center"/>
-            </w:pPr>
-            <w:r>
-              <w:t>3.3; 4.2.1</w:t>
-              <w:br/>
-            </w:r>
-          </w:p>
-        </w:tc>
-        <w:tc>
-          <w:tcPr>
-            <w:tcW w:type="dxa" w:w="2179"/>
-          </w:tcPr>
-          <w:p>
-            <w:pPr>
-              <w:jc w:val="center"/>
-            </w:pPr>
-            <w:r>
-              <w:t>7.2.1</w:t>
-              <w:br/>
-              <w:t>7.2.4</w:t>
-            </w:r>
-          </w:p>
-        </w:tc>
-        <w:tc>
-          <w:tcPr>
-            <w:tcW w:type="dxa" w:w="2179"/>
-          </w:tcPr>
-          <w:p>
-            <w:pPr>
-              <w:jc w:val="center"/>
-            </w:pPr>
-            <w:r>
-              <w:t>1</w:t>
-            </w:r>
-          </w:p>
-        </w:tc>
-        <w:tc>
-          <w:tcPr>
-            <w:tcW w:type="dxa" w:w="2179"/>
-          </w:tcPr>
-          <w:p>
-            <w:pPr>
-              <w:jc w:val="center"/>
-            </w:pPr>
-            <w:r>
-              <w:t>2</w:t>
-            </w:r>
-          </w:p>
-        </w:tc>
-        <w:tc>
-          <w:tcPr>
-            <w:tcW w:type="dxa" w:w="2179"/>
-          </w:tcPr>
-          <w:p/>
-        </w:tc>
-        <w:tc>
-          <w:tcPr>
-            <w:tcW w:type="dxa" w:w="2179"/>
-          </w:tcPr>
-          <w:p/>
-        </w:tc>
-      </w:tr>
-      <w:tr>
-        <w:tc>
-          <w:tcPr>
-            <w:tcW w:type="dxa" w:w="2179"/>
-          </w:tcPr>
-          <w:p>
-            <w:pPr>
-              <w:jc w:val="both"/>
-            </w:pPr>
-            <w:r>
-              <w:t>Испытания на стойкость к продольному гидростатическому давлению</w:t>
-            </w:r>
-          </w:p>
-        </w:tc>
-        <w:tc>
-          <w:tcPr>
-            <w:tcW w:type="dxa" w:w="2179"/>
-          </w:tcPr>
-          <w:p>
-            <w:pPr>
-              <w:jc w:val="center"/>
-            </w:pPr>
-            <w:r>
-              <w:t>4.4.1</w:t>
-              <w:br/>
-              <w:t>(таблица 4.3, параметр11)</w:t>
-            </w:r>
-          </w:p>
-        </w:tc>
-        <w:tc>
-          <w:tcPr>
-            <w:tcW w:type="dxa" w:w="2179"/>
-          </w:tcPr>
-          <w:p>
-            <w:pPr>
-              <w:jc w:val="center"/>
-            </w:pPr>
-            <w:r>
-              <w:t>7.4.1.23</w:t>
-            </w:r>
-          </w:p>
-        </w:tc>
-        <w:tc>
-          <w:tcPr>
-            <w:tcW w:type="dxa" w:w="2179"/>
-          </w:tcPr>
-          <w:p>
-            <w:pPr>
-              <w:jc w:val="center"/>
-            </w:pPr>
-            <w:r>
-              <w:t>1</w:t>
-            </w:r>
-          </w:p>
-        </w:tc>
-        <w:tc>
-          <w:tcPr>
-            <w:tcW w:type="dxa" w:w="2179"/>
-          </w:tcPr>
-          <w:p>
-            <w:pPr>
-              <w:jc w:val="center"/>
-            </w:pPr>
-            <w:r>
-              <w:t>2</w:t>
-            </w:r>
-          </w:p>
-        </w:tc>
-        <w:tc>
-          <w:tcPr>
-            <w:tcW w:type="dxa" w:w="2179"/>
-          </w:tcPr>
-          <w:p/>
-        </w:tc>
-        <w:tc>
-          <w:tcPr>
-            <w:tcW w:type="dxa" w:w="2179"/>
-          </w:tcPr>
-          <w:p/>
-        </w:tc>
-      </w:tr>
-      <w:tr>
-        <w:tc>
-          <w:tcPr>
-            <w:tcW w:type="dxa" w:w="2179"/>
-          </w:tcPr>
-          <w:p>
-            <w:pPr>
-              <w:jc w:val="both"/>
-            </w:pPr>
-            <w:r>
-              <w:t>Испытания на безотказность (кратковременные) продолжительностью 500 (1000) ч</w:t>
-            </w:r>
-          </w:p>
-        </w:tc>
-        <w:tc>
-          <w:tcPr>
-            <w:tcW w:type="dxa" w:w="2179"/>
-          </w:tcPr>
-          <w:p>
-            <w:pPr>
-              <w:jc w:val="center"/>
-            </w:pPr>
-            <w:r>
-              <w:t>4.5.1</w:t>
-            </w:r>
-          </w:p>
-        </w:tc>
-        <w:tc>
-          <w:tcPr>
-            <w:tcW w:type="dxa" w:w="2179"/>
-          </w:tcPr>
-          <w:p>
-            <w:pPr>
-              <w:jc w:val="center"/>
-            </w:pPr>
-            <w:r>
-              <w:t>7.5.2</w:t>
-            </w:r>
-          </w:p>
-        </w:tc>
-        <w:tc>
-          <w:tcPr>
-            <w:tcW w:type="dxa" w:w="2179"/>
-          </w:tcPr>
-          <w:p>
-            <w:pPr>
-              <w:jc w:val="center"/>
-            </w:pPr>
-            <w:r>
-              <w:t>1</w:t>
-            </w:r>
-          </w:p>
-        </w:tc>
-        <w:tc>
-          <w:tcPr>
-            <w:tcW w:type="dxa" w:w="2179"/>
-          </w:tcPr>
-          <w:p>
-            <w:pPr>
-              <w:jc w:val="center"/>
-            </w:pPr>
-            <w:r>
-              <w:t>2</w:t>
-            </w:r>
-          </w:p>
-        </w:tc>
-        <w:tc>
-          <w:tcPr>
-            <w:tcW w:type="dxa" w:w="2179"/>
-          </w:tcPr>
-          <w:p/>
-        </w:tc>
-        <w:tc>
-          <w:tcPr>
-            <w:tcW w:type="dxa" w:w="2179"/>
-          </w:tcPr>
-          <w:p/>
-        </w:tc>
-      </w:tr>
-      <w:tr>
-        <w:tc>
-          <w:tcPr>
-            <w:tcW w:type="dxa" w:w="2179"/>
-          </w:tcPr>
-          <w:p>
-            <w:pPr>
-              <w:jc w:val="both"/>
-            </w:pPr>
-            <w:r>
-              <w:t xml:space="preserve">Контроль относительного удлинения при разрыве токопроводящей жилы </w:t>
-            </w:r>
-          </w:p>
-        </w:tc>
-        <w:tc>
-          <w:tcPr>
-            <w:tcW w:type="dxa" w:w="2179"/>
-          </w:tcPr>
-          <w:p>
-            <w:pPr>
-              <w:jc w:val="center"/>
-            </w:pPr>
-            <w:r>
-              <w:t>4.3.1</w:t>
-              <w:br/>
-              <w:t>(таблица 4.1, параметр 16)</w:t>
-            </w:r>
-          </w:p>
-        </w:tc>
-        <w:tc>
-          <w:tcPr>
-            <w:tcW w:type="dxa" w:w="2179"/>
-          </w:tcPr>
-          <w:p>
-            <w:pPr>
-              <w:jc w:val="center"/>
-            </w:pPr>
-            <w:r>
-              <w:t>7.3.1.10</w:t>
-              <w:br/>
-            </w:r>
-          </w:p>
-        </w:tc>
-        <w:tc>
-          <w:tcPr>
-            <w:tcW w:type="dxa" w:w="2179"/>
-          </w:tcPr>
-          <w:p>
-            <w:pPr>
-              <w:jc w:val="center"/>
-            </w:pPr>
-            <w:r>
-              <w:t>1</w:t>
-            </w:r>
-          </w:p>
-        </w:tc>
-        <w:tc>
-          <w:tcPr>
-            <w:tcW w:type="dxa" w:w="2179"/>
-          </w:tcPr>
-          <w:p>
-            <w:pPr>
-              <w:jc w:val="center"/>
-            </w:pPr>
-            <w:r>
-              <w:t>2</w:t>
-            </w:r>
-          </w:p>
-        </w:tc>
-        <w:tc>
-          <w:tcPr>
-            <w:tcW w:type="dxa" w:w="2179"/>
-          </w:tcPr>
-          <w:p/>
-        </w:tc>
-        <w:tc>
-          <w:tcPr>
-            <w:tcW w:type="dxa" w:w="2179"/>
-          </w:tcPr>
-          <w:p/>
-        </w:tc>
-      </w:tr>
-      <w:tr>
-        <w:tc>
-          <w:tcPr>
-            <w:tcW w:type="dxa" w:w="2179"/>
-          </w:tcPr>
-          <w:p>
-            <w:pPr>
-              <w:jc w:val="both"/>
-            </w:pPr>
-            <w:r>
-              <w:t xml:space="preserve">Контроль относительного удлинения при разрыве изоляции токопроводящей жилы </w:t>
-            </w:r>
-          </w:p>
-        </w:tc>
-        <w:tc>
-          <w:tcPr>
-            <w:tcW w:type="dxa" w:w="2179"/>
-          </w:tcPr>
-          <w:p>
-            <w:pPr>
-              <w:jc w:val="center"/>
-            </w:pPr>
-            <w:r>
-              <w:t>4.3.1</w:t>
-              <w:br/>
-              <w:t>(таблица 4.1, параметр 17)</w:t>
-            </w:r>
-          </w:p>
-        </w:tc>
-        <w:tc>
-          <w:tcPr>
-            <w:tcW w:type="dxa" w:w="2179"/>
-          </w:tcPr>
-          <w:p>
-            <w:pPr>
-              <w:jc w:val="center"/>
-            </w:pPr>
-            <w:r>
-              <w:t>7.3.1.11</w:t>
-              <w:br/>
-            </w:r>
-          </w:p>
-        </w:tc>
-        <w:tc>
-          <w:tcPr>
-            <w:tcW w:type="dxa" w:w="2179"/>
-          </w:tcPr>
-          <w:p>
-            <w:pPr>
-              <w:jc w:val="center"/>
-            </w:pPr>
-            <w:r>
-              <w:t>1</w:t>
-            </w:r>
-          </w:p>
-        </w:tc>
-        <w:tc>
-          <w:tcPr>
-            <w:tcW w:type="dxa" w:w="2179"/>
-          </w:tcPr>
-          <w:p>
-            <w:pPr>
-              <w:jc w:val="center"/>
-            </w:pPr>
-            <w:r>
-              <w:t>2</w:t>
-            </w:r>
-          </w:p>
-        </w:tc>
-        <w:tc>
-          <w:tcPr>
-            <w:tcW w:type="dxa" w:w="2179"/>
-          </w:tcPr>
-          <w:p/>
-        </w:tc>
-        <w:tc>
-          <w:tcPr>
-            <w:tcW w:type="dxa" w:w="2179"/>
-          </w:tcPr>
-          <w:p/>
-        </w:tc>
-      </w:tr>
-      <w:tr>
-        <w:tc>
-          <w:tcPr>
-            <w:tcW w:type="dxa" w:w="2179"/>
-          </w:tcPr>
-          <w:p>
-            <w:pPr>
-              <w:jc w:val="both"/>
-            </w:pPr>
-            <w:r>
-              <w:t xml:space="preserve">Контроль относительного удлинения при разрыве оболочки </w:t>
-            </w:r>
-          </w:p>
-        </w:tc>
-        <w:tc>
-          <w:tcPr>
-            <w:tcW w:type="dxa" w:w="2179"/>
-          </w:tcPr>
-          <w:p>
-            <w:pPr>
-              <w:jc w:val="center"/>
-            </w:pPr>
-            <w:r>
-              <w:t>4.3.1</w:t>
-              <w:br/>
-              <w:t>(таблица 4.1, параметр 18)</w:t>
-            </w:r>
-          </w:p>
-        </w:tc>
-        <w:tc>
-          <w:tcPr>
-            <w:tcW w:type="dxa" w:w="2179"/>
-          </w:tcPr>
-          <w:p>
-            <w:pPr>
-              <w:jc w:val="center"/>
-            </w:pPr>
-            <w:r>
-              <w:t>7.3.1.12</w:t>
-              <w:br/>
-            </w:r>
-          </w:p>
-        </w:tc>
-        <w:tc>
-          <w:tcPr>
-            <w:tcW w:type="dxa" w:w="2179"/>
-          </w:tcPr>
-          <w:p>
-            <w:pPr>
-              <w:jc w:val="center"/>
-            </w:pPr>
-            <w:r>
-              <w:t>1</w:t>
-            </w:r>
-          </w:p>
-        </w:tc>
-        <w:tc>
-          <w:tcPr>
-            <w:tcW w:type="dxa" w:w="2179"/>
-          </w:tcPr>
-          <w:p>
-            <w:pPr>
-              <w:jc w:val="center"/>
-            </w:pPr>
-            <w:r>
-              <w:t>2</w:t>
-            </w:r>
-          </w:p>
-        </w:tc>
-        <w:tc>
-          <w:tcPr>
-            <w:tcW w:type="dxa" w:w="2179"/>
-          </w:tcPr>
-          <w:p/>
-        </w:tc>
-        <w:tc>
-          <w:tcPr>
-            <w:tcW w:type="dxa" w:w="2179"/>
-          </w:tcPr>
-          <w:p/>
-        </w:tc>
-      </w:tr>
-      <w:tr>
-        <w:tc>
-          <w:tcPr>
-            <w:tcW w:type="dxa" w:w="2179"/>
-          </w:tcPr>
-          <w:p>
-            <w:pPr>
-              <w:jc w:val="both"/>
-            </w:pPr>
-            <w:r>
-              <w:t>Контроль прочности при растяжении изоляции токопроводящей жилы</w:t>
-            </w:r>
-          </w:p>
-        </w:tc>
-        <w:tc>
-          <w:tcPr>
-            <w:tcW w:type="dxa" w:w="2179"/>
-          </w:tcPr>
-          <w:p>
-            <w:pPr>
-              <w:jc w:val="center"/>
-            </w:pPr>
-            <w:r>
-              <w:t>4.3.1</w:t>
-              <w:br/>
-              <w:t>(таблица 4.1, параметр 19)</w:t>
-            </w:r>
-          </w:p>
-        </w:tc>
-        <w:tc>
-          <w:tcPr>
-            <w:tcW w:type="dxa" w:w="2179"/>
-          </w:tcPr>
-          <w:p>
-            <w:pPr>
-              <w:jc w:val="center"/>
-            </w:pPr>
-            <w:r>
-              <w:t>7.3.1.13</w:t>
-              <w:br/>
-            </w:r>
-          </w:p>
-        </w:tc>
-        <w:tc>
-          <w:tcPr>
-            <w:tcW w:type="dxa" w:w="2179"/>
-          </w:tcPr>
-          <w:p>
-            <w:pPr>
-              <w:jc w:val="center"/>
-            </w:pPr>
-            <w:r>
-              <w:t>1</w:t>
-            </w:r>
-          </w:p>
-        </w:tc>
-        <w:tc>
-          <w:tcPr>
-            <w:tcW w:type="dxa" w:w="2179"/>
-          </w:tcPr>
-          <w:p>
-            <w:pPr>
-              <w:jc w:val="center"/>
-            </w:pPr>
-            <w:r>
-              <w:t>2</w:t>
-            </w:r>
-          </w:p>
-        </w:tc>
-        <w:tc>
-          <w:tcPr>
-            <w:tcW w:type="dxa" w:w="2179"/>
-          </w:tcPr>
-          <w:p/>
-        </w:tc>
-        <w:tc>
-          <w:tcPr>
-            <w:tcW w:type="dxa" w:w="2179"/>
-          </w:tcPr>
-          <w:p/>
-        </w:tc>
-      </w:tr>
-      <w:tr>
-        <w:tc>
-          <w:tcPr>
-            <w:tcW w:type="dxa" w:w="2179"/>
-          </w:tcPr>
-          <w:p>
-            <w:pPr>
-              <w:jc w:val="both"/>
-            </w:pPr>
-            <w:r>
-              <w:t xml:space="preserve">Контроль прочности при растяжении оболочки </w:t>
-            </w:r>
-          </w:p>
-        </w:tc>
-        <w:tc>
-          <w:tcPr>
-            <w:tcW w:type="dxa" w:w="2179"/>
-          </w:tcPr>
-          <w:p>
-            <w:pPr>
-              <w:jc w:val="center"/>
-            </w:pPr>
-            <w:r>
-              <w:t>4.3.1</w:t>
-              <w:br/>
-              <w:t>(таблица 4.1, параметр 20)</w:t>
-            </w:r>
-          </w:p>
-        </w:tc>
-        <w:tc>
-          <w:tcPr>
-            <w:tcW w:type="dxa" w:w="2179"/>
-          </w:tcPr>
-          <w:p>
-            <w:pPr>
-              <w:jc w:val="center"/>
-            </w:pPr>
-            <w:r>
-              <w:t>7.3.1.14</w:t>
-              <w:br/>
-            </w:r>
-          </w:p>
-        </w:tc>
-        <w:tc>
-          <w:tcPr>
-            <w:tcW w:type="dxa" w:w="2179"/>
-          </w:tcPr>
-          <w:p>
-            <w:pPr>
-              <w:jc w:val="center"/>
-            </w:pPr>
-            <w:r>
-              <w:t>1</w:t>
-            </w:r>
-          </w:p>
-        </w:tc>
-        <w:tc>
-          <w:tcPr>
-            <w:tcW w:type="dxa" w:w="2179"/>
-          </w:tcPr>
-          <w:p>
-            <w:pPr>
-              <w:jc w:val="center"/>
-            </w:pPr>
-            <w:r>
-              <w:t>2</w:t>
-            </w:r>
-          </w:p>
-        </w:tc>
-        <w:tc>
-          <w:tcPr>
-            <w:tcW w:type="dxa" w:w="2179"/>
-          </w:tcPr>
-          <w:p/>
-        </w:tc>
-        <w:tc>
-          <w:tcPr>
-            <w:tcW w:type="dxa" w:w="2179"/>
-          </w:tcPr>
-          <w:p/>
-        </w:tc>
-      </w:tr>
-      <w:tr>
-        <w:tc>
-          <w:tcPr>
-            <w:tcW w:type="dxa" w:w="2179"/>
-          </w:tcPr>
-          <w:p>
-            <w:pPr>
-              <w:jc w:val="both"/>
-            </w:pPr>
-            <w:r>
-              <w:t>Контроль стойкости к многократным изгибам</w:t>
-            </w:r>
-          </w:p>
-        </w:tc>
-        <w:tc>
-          <w:tcPr>
-            <w:tcW w:type="dxa" w:w="2179"/>
-          </w:tcPr>
-          <w:p>
-            <w:pPr>
-              <w:jc w:val="center"/>
-            </w:pPr>
-            <w:r>
-              <w:t>4.3.1.1</w:t>
-            </w:r>
-          </w:p>
-        </w:tc>
-        <w:tc>
-          <w:tcPr>
-            <w:tcW w:type="dxa" w:w="2179"/>
-          </w:tcPr>
-          <w:p>
-            <w:pPr>
-              <w:jc w:val="center"/>
-            </w:pPr>
-            <w:r>
-              <w:t>7.3.1.15</w:t>
-            </w:r>
-          </w:p>
-        </w:tc>
-        <w:tc>
-          <w:tcPr>
-            <w:tcW w:type="dxa" w:w="2179"/>
-          </w:tcPr>
-          <w:p>
-            <w:pPr>
-              <w:jc w:val="center"/>
-            </w:pPr>
-            <w:r>
-              <w:t>1</w:t>
-            </w:r>
-          </w:p>
-        </w:tc>
-        <w:tc>
-          <w:tcPr>
-            <w:tcW w:type="dxa" w:w="2179"/>
-          </w:tcPr>
-          <w:p>
-            <w:pPr>
-              <w:jc w:val="center"/>
-            </w:pPr>
-            <w:r>
-              <w:t>2</w:t>
-            </w:r>
-          </w:p>
-        </w:tc>
-        <w:tc>
-          <w:tcPr>
-            <w:tcW w:type="dxa" w:w="2179"/>
-          </w:tcPr>
-          <w:p/>
-        </w:tc>
-        <w:tc>
-          <w:tcPr>
-            <w:tcW w:type="dxa" w:w="2179"/>
-          </w:tcPr>
-          <w:p/>
-        </w:tc>
-      </w:tr>
-      <w:tr>
-        <w:tc>
-          <w:tcPr>
-            <w:tcW w:type="dxa" w:w="2179"/>
-          </w:tcPr>
-          <w:p>
-            <w:pPr>
-              <w:jc w:val="both"/>
-            </w:pPr>
-            <w:r>
-              <w:t>Контроль усадки линейных размеров изоляции</w:t>
-            </w:r>
-          </w:p>
-        </w:tc>
-        <w:tc>
-          <w:tcPr>
-            <w:tcW w:type="dxa" w:w="2179"/>
-          </w:tcPr>
-          <w:p>
-            <w:pPr>
-              <w:jc w:val="center"/>
-            </w:pPr>
-            <w:r>
-              <w:t>4.3.1.2</w:t>
-            </w:r>
-          </w:p>
-        </w:tc>
-        <w:tc>
-          <w:tcPr>
-            <w:tcW w:type="dxa" w:w="2179"/>
-          </w:tcPr>
-          <w:p>
-            <w:pPr>
-              <w:jc w:val="center"/>
-            </w:pPr>
-            <w:r>
-              <w:t>7.2.7</w:t>
-            </w:r>
-          </w:p>
-        </w:tc>
-        <w:tc>
-          <w:tcPr>
-            <w:tcW w:type="dxa" w:w="2179"/>
-          </w:tcPr>
-          <w:p>
-            <w:pPr>
-              <w:jc w:val="center"/>
-            </w:pPr>
-            <w:r>
-              <w:t>1</w:t>
-            </w:r>
-          </w:p>
-        </w:tc>
-        <w:tc>
-          <w:tcPr>
-            <w:tcW w:type="dxa" w:w="2179"/>
-          </w:tcPr>
-          <w:p>
-            <w:pPr>
-              <w:jc w:val="center"/>
-            </w:pPr>
-            <w:r>
-              <w:t>2</w:t>
-            </w:r>
-          </w:p>
-        </w:tc>
-        <w:tc>
-          <w:tcPr>
-            <w:tcW w:type="dxa" w:w="2179"/>
-          </w:tcPr>
-          <w:p/>
-        </w:tc>
-        <w:tc>
-          <w:tcPr>
-            <w:tcW w:type="dxa" w:w="2179"/>
-          </w:tcPr>
-          <w:p/>
-        </w:tc>
-      </w:tr>
-      <w:tr>
-        <w:tc>
-          <w:tcPr>
-            <w:tcW w:type="dxa" w:w="2179"/>
-          </w:tcPr>
-          <w:p>
-            <w:pPr>
-              <w:jc w:val="both"/>
-            </w:pPr>
-            <w:r>
-              <w:t>Испытание на стойкость к воздействию повышенной температуры среды</w:t>
-            </w:r>
-          </w:p>
-        </w:tc>
-        <w:tc>
-          <w:tcPr>
-            <w:tcW w:type="dxa" w:w="2179"/>
-          </w:tcPr>
-          <w:p>
-            <w:pPr>
-              <w:jc w:val="center"/>
-            </w:pPr>
-            <w:r>
-              <w:t>4.4.1</w:t>
-              <w:br/>
-              <w:t>(таблица 4.3, параметр 5)</w:t>
-            </w:r>
-          </w:p>
-        </w:tc>
-        <w:tc>
-          <w:tcPr>
-            <w:tcW w:type="dxa" w:w="2179"/>
-          </w:tcPr>
-          <w:p>
-            <w:pPr>
-              <w:jc w:val="center"/>
-            </w:pPr>
-            <w:r>
-              <w:t>7.4.1.1</w:t>
-              <w:br/>
-            </w:r>
-          </w:p>
-        </w:tc>
-        <w:tc>
-          <w:tcPr>
-            <w:tcW w:type="dxa" w:w="2179"/>
-          </w:tcPr>
-          <w:p>
-            <w:pPr>
-              <w:jc w:val="center"/>
-            </w:pPr>
-            <w:r>
-              <w:t>1</w:t>
-            </w:r>
-          </w:p>
-        </w:tc>
-        <w:tc>
-          <w:tcPr>
-            <w:tcW w:type="dxa" w:w="2179"/>
-          </w:tcPr>
-          <w:p>
-            <w:pPr>
-              <w:jc w:val="center"/>
-            </w:pPr>
-            <w:r>
-              <w:t>2</w:t>
-            </w:r>
-          </w:p>
-        </w:tc>
-        <w:tc>
-          <w:tcPr>
-            <w:tcW w:type="dxa" w:w="2179"/>
-          </w:tcPr>
-          <w:p/>
-        </w:tc>
-        <w:tc>
-          <w:tcPr>
-            <w:tcW w:type="dxa" w:w="2179"/>
-          </w:tcPr>
-          <w:p/>
-        </w:tc>
-      </w:tr>
-      <w:tr>
-        <w:tc>
-          <w:tcPr>
-            <w:tcW w:type="dxa" w:w="2179"/>
-          </w:tcPr>
-          <w:p>
-            <w:pPr>
-              <w:jc w:val="both"/>
-            </w:pPr>
-            <w:r>
-              <w:t>Испытание на стойкость к воздействию пониженной температуры среды</w:t>
-            </w:r>
-          </w:p>
-        </w:tc>
-        <w:tc>
-          <w:tcPr>
-            <w:tcW w:type="dxa" w:w="2179"/>
-          </w:tcPr>
-          <w:p>
-            <w:pPr>
-              <w:jc w:val="center"/>
-            </w:pPr>
-            <w:r>
-              <w:t>4.4.1</w:t>
-              <w:br/>
-              <w:t>(таблица 4.3, параметр 6)</w:t>
-            </w:r>
-          </w:p>
-        </w:tc>
-        <w:tc>
-          <w:tcPr>
-            <w:tcW w:type="dxa" w:w="2179"/>
-          </w:tcPr>
-          <w:p>
-            <w:pPr>
-              <w:jc w:val="center"/>
-            </w:pPr>
-            <w:r>
-              <w:t>7.4.1.2</w:t>
-              <w:br/>
-            </w:r>
-          </w:p>
-        </w:tc>
-        <w:tc>
-          <w:tcPr>
-            <w:tcW w:type="dxa" w:w="2179"/>
-          </w:tcPr>
-          <w:p>
-            <w:pPr>
-              <w:jc w:val="center"/>
-            </w:pPr>
-            <w:r>
-              <w:t>1</w:t>
-            </w:r>
-          </w:p>
-        </w:tc>
-        <w:tc>
-          <w:tcPr>
-            <w:tcW w:type="dxa" w:w="2179"/>
-          </w:tcPr>
-          <w:p>
-            <w:pPr>
-              <w:jc w:val="center"/>
-            </w:pPr>
-            <w:r>
-              <w:t>2</w:t>
-            </w:r>
-          </w:p>
-        </w:tc>
-        <w:tc>
-          <w:tcPr>
-            <w:tcW w:type="dxa" w:w="2179"/>
-          </w:tcPr>
-          <w:p/>
-        </w:tc>
-        <w:tc>
-          <w:tcPr>
-            <w:tcW w:type="dxa" w:w="2179"/>
-          </w:tcPr>
-          <w:p/>
-        </w:tc>
-      </w:tr>
-      <w:tr>
-        <w:tc>
-          <w:tcPr>
-            <w:tcW w:type="dxa" w:w="2179"/>
-          </w:tcPr>
-          <w:p>
-            <w:pPr>
-              <w:jc w:val="both"/>
-            </w:pPr>
-            <w:r>
-              <w:t>Испытание на стойкость к воздействию изменения температуры среды</w:t>
-            </w:r>
-          </w:p>
-        </w:tc>
-        <w:tc>
-          <w:tcPr>
-            <w:tcW w:type="dxa" w:w="2179"/>
-          </w:tcPr>
-          <w:p>
-            <w:pPr>
-              <w:jc w:val="center"/>
-            </w:pPr>
-            <w:r>
-              <w:t>4.4.1</w:t>
-              <w:br/>
-              <w:t>(таблица 4.3, параметр 7)</w:t>
-            </w:r>
-          </w:p>
-        </w:tc>
-        <w:tc>
-          <w:tcPr>
-            <w:tcW w:type="dxa" w:w="2179"/>
-          </w:tcPr>
-          <w:p>
-            <w:pPr>
-              <w:jc w:val="center"/>
-            </w:pPr>
-            <w:r>
-              <w:t>7.4.1.3</w:t>
-            </w:r>
-          </w:p>
-        </w:tc>
-        <w:tc>
-          <w:tcPr>
-            <w:tcW w:type="dxa" w:w="2179"/>
-          </w:tcPr>
-          <w:p>
-            <w:pPr>
-              <w:jc w:val="center"/>
-            </w:pPr>
-            <w:r>
-              <w:t>1</w:t>
-            </w:r>
-          </w:p>
-        </w:tc>
-        <w:tc>
-          <w:tcPr>
-            <w:tcW w:type="dxa" w:w="2179"/>
-          </w:tcPr>
-          <w:p>
-            <w:pPr>
-              <w:jc w:val="center"/>
-            </w:pPr>
-            <w:r>
-              <w:t>2</w:t>
-            </w:r>
-          </w:p>
-        </w:tc>
-        <w:tc>
-          <w:tcPr>
-            <w:tcW w:type="dxa" w:w="2179"/>
-          </w:tcPr>
-          <w:p/>
-        </w:tc>
-        <w:tc>
-          <w:tcPr>
-            <w:tcW w:type="dxa" w:w="2179"/>
-          </w:tcPr>
-          <w:p/>
-        </w:tc>
-      </w:tr>
-      <w:tr>
-        <w:tc>
-          <w:tcPr>
-            <w:tcW w:type="dxa" w:w="2179"/>
-          </w:tcPr>
-          <w:p>
-            <w:pPr>
-              <w:jc w:val="both"/>
-            </w:pPr>
-            <w:r>
-              <w:t>Испытание на стойкость к воздействию повышенной влажности воздуха (кратковременное)</w:t>
-            </w:r>
-          </w:p>
-        </w:tc>
-        <w:tc>
-          <w:tcPr>
-            <w:tcW w:type="dxa" w:w="2179"/>
-          </w:tcPr>
-          <w:p>
-            <w:pPr>
-              <w:jc w:val="center"/>
-            </w:pPr>
-            <w:r>
-              <w:t>4.4.1</w:t>
-              <w:br/>
-              <w:t>(таблица 4.3, параметр 8)</w:t>
-            </w:r>
-          </w:p>
-        </w:tc>
-        <w:tc>
-          <w:tcPr>
-            <w:tcW w:type="dxa" w:w="2179"/>
-          </w:tcPr>
-          <w:p>
-            <w:pPr>
-              <w:jc w:val="center"/>
-            </w:pPr>
-            <w:r>
-              <w:t>7.4.1.4</w:t>
-            </w:r>
-          </w:p>
-        </w:tc>
-        <w:tc>
-          <w:tcPr>
-            <w:tcW w:type="dxa" w:w="2179"/>
-          </w:tcPr>
-          <w:p>
-            <w:pPr>
-              <w:jc w:val="center"/>
-            </w:pPr>
-            <w:r>
-              <w:t>1</w:t>
-            </w:r>
-          </w:p>
-        </w:tc>
-        <w:tc>
-          <w:tcPr>
-            <w:tcW w:type="dxa" w:w="2179"/>
-          </w:tcPr>
-          <w:p>
-            <w:pPr>
-              <w:jc w:val="center"/>
-            </w:pPr>
-            <w:r>
-              <w:t>2</w:t>
-            </w:r>
-          </w:p>
-        </w:tc>
-        <w:tc>
-          <w:tcPr>
-            <w:tcW w:type="dxa" w:w="2179"/>
-          </w:tcPr>
-          <w:p/>
-        </w:tc>
-        <w:tc>
-          <w:tcPr>
-            <w:tcW w:type="dxa" w:w="2179"/>
-          </w:tcPr>
-          <w:p/>
-        </w:tc>
-      </w:tr>
-      <w:tr>
-        <w:tc>
-          <w:tcPr>
-            <w:tcW w:type="dxa" w:w="2179"/>
-          </w:tcPr>
-          <w:p>
-            <w:pPr>
-              <w:jc w:val="both"/>
-            </w:pPr>
-            <w:r>
-              <w:t xml:space="preserve">Испытание маркировки на сохранение разборчивости </w:t>
-              <w:br/>
-              <w:t>и прочности при эксплуатации, транспортировании и хранении</w:t>
-            </w:r>
-          </w:p>
-        </w:tc>
-        <w:tc>
-          <w:tcPr>
-            <w:tcW w:type="dxa" w:w="2179"/>
-          </w:tcPr>
-          <w:p>
-            <w:pPr>
-              <w:jc w:val="center"/>
-            </w:pPr>
-            <w:r>
-              <w:t>4.7.4</w:t>
-            </w:r>
-          </w:p>
-        </w:tc>
-        <w:tc>
-          <w:tcPr>
-            <w:tcW w:type="dxa" w:w="2179"/>
-          </w:tcPr>
-          <w:p>
-            <w:pPr>
-              <w:jc w:val="center"/>
-            </w:pPr>
-            <w:r>
-              <w:t>7.7.4</w:t>
-            </w:r>
-          </w:p>
-        </w:tc>
-        <w:tc>
-          <w:tcPr>
-            <w:tcW w:type="dxa" w:w="2179"/>
-          </w:tcPr>
-          <w:p>
-            <w:pPr>
-              <w:jc w:val="center"/>
-            </w:pPr>
-            <w:r>
-              <w:t>1</w:t>
-            </w:r>
-          </w:p>
-        </w:tc>
-        <w:tc>
-          <w:tcPr>
-            <w:tcW w:type="dxa" w:w="2179"/>
-          </w:tcPr>
-          <w:p>
-            <w:pPr>
-              <w:jc w:val="center"/>
-            </w:pPr>
-            <w:r>
-              <w:t>2</w:t>
-            </w:r>
-          </w:p>
-        </w:tc>
-        <w:tc>
-          <w:tcPr>
-            <w:tcW w:type="dxa" w:w="2179"/>
-          </w:tcPr>
-          <w:p/>
-        </w:tc>
-        <w:tc>
-          <w:tcPr>
-            <w:tcW w:type="dxa" w:w="2179"/>
-          </w:tcPr>
-          <w:p/>
-        </w:tc>
-      </w:tr>
-      <w:tr>
-        <w:tc>
-          <w:tcPr>
-            <w:tcW w:type="dxa" w:w="2179"/>
-          </w:tcPr>
-          <w:p>
-            <w:pPr>
-              <w:jc w:val="both"/>
-            </w:pPr>
-            <w:r>
-              <w:t>Проверка массы</w:t>
-            </w:r>
-          </w:p>
-        </w:tc>
-        <w:tc>
-          <w:tcPr>
-            <w:tcW w:type="dxa" w:w="2179"/>
-          </w:tcPr>
-          <w:p>
-            <w:pPr>
-              <w:jc w:val="center"/>
-            </w:pPr>
-            <w:r>
-              <w:t>4.2.3</w:t>
-            </w:r>
-          </w:p>
-        </w:tc>
-        <w:tc>
-          <w:tcPr>
-            <w:tcW w:type="dxa" w:w="2179"/>
-          </w:tcPr>
-          <w:p>
-            <w:pPr>
-              <w:jc w:val="center"/>
-            </w:pPr>
-            <w:r>
-              <w:t>7.2.3</w:t>
-            </w:r>
-          </w:p>
-        </w:tc>
-        <w:tc>
-          <w:tcPr>
-            <w:tcW w:type="dxa" w:w="2179"/>
-          </w:tcPr>
-          <w:p>
-            <w:pPr>
-              <w:jc w:val="center"/>
-            </w:pPr>
-            <w:r>
-              <w:t>1</w:t>
-            </w:r>
-          </w:p>
-        </w:tc>
-        <w:tc>
-          <w:tcPr>
-            <w:tcW w:type="dxa" w:w="2179"/>
-          </w:tcPr>
-          <w:p>
-            <w:pPr>
-              <w:jc w:val="center"/>
-            </w:pPr>
-            <w:r>
-              <w:t>2</w:t>
-            </w:r>
-          </w:p>
-        </w:tc>
-        <w:tc>
-          <w:tcPr>
-            <w:tcW w:type="dxa" w:w="2179"/>
-          </w:tcPr>
-          <w:p/>
-        </w:tc>
-        <w:tc>
-          <w:tcPr>
-            <w:tcW w:type="dxa" w:w="2179"/>
-          </w:tcPr>
-          <w:p/>
-        </w:tc>
-      </w:tr>
-      <w:tr>
-        <w:tc>
-          <w:tcPr>
-            <w:tcW w:type="dxa" w:w="2179"/>
-          </w:tcPr>
-          <w:p>
-            <w:pPr>
-              <w:jc w:val="both"/>
-            </w:pPr>
-            <w:r>
-              <w:t>Проверка возможности вертикальной прокладки кабеля</w:t>
-            </w:r>
-          </w:p>
-        </w:tc>
-        <w:tc>
-          <w:tcPr>
-            <w:tcW w:type="dxa" w:w="2179"/>
-          </w:tcPr>
-          <w:p>
-            <w:pPr>
-              <w:jc w:val="center"/>
-            </w:pPr>
-            <w:r>
-              <w:t>4.2.6</w:t>
-            </w:r>
-          </w:p>
-        </w:tc>
-        <w:tc>
-          <w:tcPr>
-            <w:tcW w:type="dxa" w:w="2179"/>
-          </w:tcPr>
-          <w:p>
-            <w:pPr>
-              <w:jc w:val="center"/>
-            </w:pPr>
-            <w:r>
-              <w:t>7.2.12</w:t>
-            </w:r>
-          </w:p>
-        </w:tc>
-        <w:tc>
-          <w:tcPr>
-            <w:tcW w:type="dxa" w:w="2179"/>
-          </w:tcPr>
-          <w:p>
-            <w:pPr>
-              <w:jc w:val="center"/>
-            </w:pPr>
-            <w:r>
-              <w:t>1</w:t>
-            </w:r>
-          </w:p>
-        </w:tc>
-        <w:tc>
-          <w:tcPr>
-            <w:tcW w:type="dxa" w:w="2179"/>
-          </w:tcPr>
-          <w:p>
-            <w:pPr>
-              <w:jc w:val="center"/>
-            </w:pPr>
-            <w:r>
-              <w:t>2</w:t>
-            </w:r>
-          </w:p>
-        </w:tc>
-        <w:tc>
-          <w:tcPr>
-            <w:tcW w:type="dxa" w:w="2179"/>
-          </w:tcPr>
-          <w:p/>
-        </w:tc>
-        <w:tc>
-          <w:tcPr>
-            <w:tcW w:type="dxa" w:w="2179"/>
-          </w:tcPr>
-          <w:p/>
-        </w:tc>
-      </w:tr>
-      <w:tr>
-        <w:tc>
-          <w:tcPr>
-            <w:tcW w:type="dxa" w:w="2179"/>
-          </w:tcPr>
-          <w:p>
-            <w:pPr>
-              <w:jc w:val="both"/>
-            </w:pPr>
-            <w:r>
-              <w:t>Испытания на безотказность (длительные) продолжительностью 2000 ч</w:t>
-            </w:r>
-          </w:p>
-        </w:tc>
-        <w:tc>
-          <w:tcPr>
-            <w:tcW w:type="dxa" w:w="2179"/>
-          </w:tcPr>
-          <w:p>
-            <w:pPr>
-              <w:jc w:val="center"/>
-            </w:pPr>
-            <w:r>
-              <w:t>4.5.1</w:t>
-            </w:r>
-          </w:p>
-        </w:tc>
-        <w:tc>
-          <w:tcPr>
-            <w:tcW w:type="dxa" w:w="2179"/>
-          </w:tcPr>
-          <w:p>
-            <w:pPr>
-              <w:jc w:val="center"/>
-            </w:pPr>
-            <w:r>
-              <w:t>7.5.3</w:t>
-            </w:r>
-          </w:p>
-        </w:tc>
-        <w:tc>
-          <w:tcPr>
-            <w:tcW w:type="dxa" w:w="2179"/>
-          </w:tcPr>
-          <w:p>
-            <w:pPr>
-              <w:jc w:val="center"/>
-            </w:pPr>
-            <w:r>
-              <w:t>1</w:t>
-            </w:r>
-          </w:p>
-        </w:tc>
-        <w:tc>
-          <w:tcPr>
-            <w:tcW w:type="dxa" w:w="2179"/>
-          </w:tcPr>
-          <w:p>
-            <w:pPr>
-              <w:jc w:val="center"/>
-            </w:pPr>
-            <w:r>
-              <w:t>2</w:t>
-            </w:r>
-          </w:p>
-        </w:tc>
-        <w:tc>
-          <w:tcPr>
-            <w:tcW w:type="dxa" w:w="2179"/>
-          </w:tcPr>
-          <w:p/>
-        </w:tc>
-        <w:tc>
-          <w:tcPr>
-            <w:tcW w:type="dxa" w:w="2179"/>
-          </w:tcPr>
-          <w:p/>
-        </w:tc>
-      </w:tr>
-      <w:tr>
-        <w:tc>
-          <w:tcPr>
-            <w:tcW w:type="dxa" w:w="2179"/>
-          </w:tcPr>
-          <w:p>
-            <w:pPr>
-              <w:jc w:val="both"/>
-            </w:pPr>
-            <w:r>
-              <w:t xml:space="preserve">Испытание на нераспространение горения при групповой прокладке </w:t>
-            </w:r>
-          </w:p>
-        </w:tc>
-        <w:tc>
-          <w:tcPr>
-            <w:tcW w:type="dxa" w:w="2179"/>
-          </w:tcPr>
-          <w:p>
-            <w:pPr>
-              <w:jc w:val="center"/>
-            </w:pPr>
-            <w:r>
-              <w:t>4.2.5.1</w:t>
-            </w:r>
-          </w:p>
-        </w:tc>
-        <w:tc>
-          <w:tcPr>
-            <w:tcW w:type="dxa" w:w="2179"/>
-          </w:tcPr>
-          <w:p>
-            <w:pPr>
-              <w:jc w:val="center"/>
-            </w:pPr>
-            <w:r>
-              <w:t>7.2.8</w:t>
-            </w:r>
-          </w:p>
-        </w:tc>
-        <w:tc>
-          <w:tcPr>
-            <w:tcW w:type="dxa" w:w="2179"/>
-          </w:tcPr>
-          <w:p>
-            <w:pPr>
-              <w:jc w:val="center"/>
-            </w:pPr>
-            <w:r>
-              <w:t>1</w:t>
-            </w:r>
-          </w:p>
-        </w:tc>
-        <w:tc>
-          <w:tcPr>
-            <w:tcW w:type="dxa" w:w="2179"/>
-          </w:tcPr>
-          <w:p>
-            <w:pPr>
-              <w:jc w:val="center"/>
-            </w:pPr>
-            <w:r>
-              <w:t>2</w:t>
-            </w:r>
-          </w:p>
-        </w:tc>
-        <w:tc>
-          <w:tcPr>
-            <w:tcW w:type="dxa" w:w="2179"/>
-          </w:tcPr>
-          <w:p/>
-        </w:tc>
-        <w:tc>
-          <w:tcPr>
-            <w:tcW w:type="dxa" w:w="2179"/>
-          </w:tcPr>
-          <w:p/>
-        </w:tc>
-      </w:tr>
-      <w:tr>
-        <w:tc>
-          <w:tcPr>
-            <w:tcW w:type="dxa" w:w="2179"/>
-          </w:tcPr>
-          <w:p>
-            <w:pPr>
-              <w:jc w:val="both"/>
-            </w:pPr>
-            <w:r>
-              <w:t xml:space="preserve">Испытание на дымообразование </w:t>
-            </w:r>
-          </w:p>
-        </w:tc>
-        <w:tc>
-          <w:tcPr>
-            <w:tcW w:type="dxa" w:w="2179"/>
-          </w:tcPr>
-          <w:p>
-            <w:pPr>
-              <w:jc w:val="center"/>
-            </w:pPr>
-            <w:r>
-              <w:t>4.2.5.2</w:t>
-            </w:r>
-          </w:p>
-        </w:tc>
-        <w:tc>
-          <w:tcPr>
-            <w:tcW w:type="dxa" w:w="2179"/>
-          </w:tcPr>
-          <w:p>
-            <w:pPr>
-              <w:jc w:val="center"/>
-            </w:pPr>
-            <w:r>
-              <w:t>7.2.9</w:t>
-            </w:r>
-          </w:p>
-        </w:tc>
-        <w:tc>
-          <w:tcPr>
-            <w:tcW w:type="dxa" w:w="2179"/>
-          </w:tcPr>
-          <w:p>
-            <w:pPr>
-              <w:jc w:val="center"/>
-            </w:pPr>
-            <w:r>
-              <w:t>1</w:t>
-            </w:r>
-          </w:p>
-        </w:tc>
-        <w:tc>
-          <w:tcPr>
-            <w:tcW w:type="dxa" w:w="2179"/>
-          </w:tcPr>
-          <w:p>
-            <w:pPr>
-              <w:jc w:val="center"/>
-            </w:pPr>
-            <w:r>
-              <w:t>2</w:t>
-            </w:r>
-          </w:p>
-        </w:tc>
-        <w:tc>
-          <w:tcPr>
-            <w:tcW w:type="dxa" w:w="2179"/>
-          </w:tcPr>
-          <w:p/>
-        </w:tc>
-        <w:tc>
-          <w:tcPr>
-            <w:tcW w:type="dxa" w:w="2179"/>
-          </w:tcPr>
-          <w:p/>
-        </w:tc>
-      </w:tr>
-      <w:tr>
-        <w:tc>
-          <w:tcPr>
-            <w:tcW w:type="dxa" w:w="2179"/>
-          </w:tcPr>
-          <w:p>
-            <w:pPr>
-              <w:jc w:val="both"/>
-            </w:pPr>
-            <w:r>
-              <w:t>Контроль сопротивления связи</w:t>
-            </w:r>
-          </w:p>
-        </w:tc>
-        <w:tc>
-          <w:tcPr>
-            <w:tcW w:type="dxa" w:w="2179"/>
-          </w:tcPr>
-          <w:p>
-            <w:pPr>
-              <w:jc w:val="center"/>
-            </w:pPr>
-            <w:r>
-              <w:t xml:space="preserve">4.3.1 </w:t>
-              <w:br/>
-              <w:t>(таблица 4.1, параметр 6)</w:t>
-            </w:r>
-          </w:p>
-        </w:tc>
-        <w:tc>
-          <w:tcPr>
-            <w:tcW w:type="dxa" w:w="2179"/>
-          </w:tcPr>
-          <w:p>
-            <w:pPr>
-              <w:jc w:val="center"/>
-            </w:pPr>
-            <w:r>
-              <w:t>7.3.1.8</w:t>
-            </w:r>
-          </w:p>
-        </w:tc>
-        <w:tc>
-          <w:tcPr>
-            <w:tcW w:type="dxa" w:w="2179"/>
-          </w:tcPr>
-          <w:p>
-            <w:pPr>
-              <w:jc w:val="center"/>
-            </w:pPr>
-            <w:r>
-              <w:t>1</w:t>
-            </w:r>
-          </w:p>
-        </w:tc>
-        <w:tc>
-          <w:tcPr>
-            <w:tcW w:type="dxa" w:w="2179"/>
-          </w:tcPr>
-          <w:p>
-            <w:pPr>
-              <w:jc w:val="center"/>
-            </w:pPr>
-            <w:r>
-              <w:t>2</w:t>
-            </w:r>
-          </w:p>
-        </w:tc>
-        <w:tc>
-          <w:tcPr>
-            <w:tcW w:type="dxa" w:w="2179"/>
-          </w:tcPr>
-          <w:p/>
-        </w:tc>
-        <w:tc>
-          <w:tcPr>
-            <w:tcW w:type="dxa" w:w="2179"/>
-          </w:tcPr>
-          <w:p/>
-        </w:tc>
-      </w:tr>
-      <w:tr>
-        <w:tc>
-          <w:tcPr>
-            <w:tcW w:type="dxa" w:w="2179"/>
-          </w:tcPr>
-          <w:p>
-            <w:pPr>
-              <w:jc w:val="both"/>
-            </w:pPr>
-            <w:r>
-              <w:t>Контроль температурного коэффициента затухания пар</w:t>
-            </w:r>
-          </w:p>
-        </w:tc>
-        <w:tc>
-          <w:tcPr>
-            <w:tcW w:type="dxa" w:w="2179"/>
-          </w:tcPr>
-          <w:p>
-            <w:pPr>
-              <w:jc w:val="center"/>
-            </w:pPr>
-            <w:r>
-              <w:t xml:space="preserve">4.3.1 </w:t>
-              <w:br/>
-              <w:t>(таблица 4.1, параметр 9)</w:t>
-            </w:r>
-          </w:p>
-        </w:tc>
-        <w:tc>
-          <w:tcPr>
-            <w:tcW w:type="dxa" w:w="2179"/>
-          </w:tcPr>
-          <w:p>
-            <w:pPr>
-              <w:jc w:val="center"/>
-            </w:pPr>
-            <w:r>
-              <w:t>7.3.1.9</w:t>
-            </w:r>
-          </w:p>
-        </w:tc>
-        <w:tc>
-          <w:tcPr>
-            <w:tcW w:type="dxa" w:w="2179"/>
-          </w:tcPr>
-          <w:p>
-            <w:pPr>
-              <w:jc w:val="center"/>
-            </w:pPr>
-            <w:r>
-              <w:t>1</w:t>
-            </w:r>
-          </w:p>
-        </w:tc>
-        <w:tc>
-          <w:tcPr>
-            <w:tcW w:type="dxa" w:w="2179"/>
-          </w:tcPr>
-          <w:p>
-            <w:pPr>
-              <w:jc w:val="center"/>
-            </w:pPr>
-            <w:r>
-              <w:t>2</w:t>
-            </w:r>
-          </w:p>
-        </w:tc>
-        <w:tc>
-          <w:tcPr>
-            <w:tcW w:type="dxa" w:w="2179"/>
-          </w:tcPr>
-          <w:p/>
-        </w:tc>
-        <w:tc>
-          <w:tcPr>
-            <w:tcW w:type="dxa" w:w="2179"/>
-          </w:tcPr>
-          <w:p/>
-        </w:tc>
-      </w:tr>
-      <w:tr>
-        <w:tc>
-          <w:tcPr>
-            <w:tcW w:type="dxa" w:w="2179"/>
-          </w:tcPr>
-          <w:p>
-            <w:pPr>
-              <w:jc w:val="both"/>
-            </w:pPr>
-            <w:r>
-              <w:t>Испытание на стойкость к воздействию солнечного излучения</w:t>
-            </w:r>
-          </w:p>
-        </w:tc>
-        <w:tc>
-          <w:tcPr>
-            <w:tcW w:type="dxa" w:w="2179"/>
-          </w:tcPr>
-          <w:p>
-            <w:pPr>
-              <w:jc w:val="center"/>
-            </w:pPr>
-            <w:r>
-              <w:t>4.4.1</w:t>
-              <w:br/>
-              <w:t>(таблица 4.3, параметр 16)</w:t>
-            </w:r>
-          </w:p>
-        </w:tc>
-        <w:tc>
-          <w:tcPr>
-            <w:tcW w:type="dxa" w:w="2179"/>
-          </w:tcPr>
-          <w:p>
-            <w:pPr>
-              <w:jc w:val="center"/>
-            </w:pPr>
-            <w:r>
-              <w:t>7.4.1.6</w:t>
-            </w:r>
-          </w:p>
-        </w:tc>
-        <w:tc>
-          <w:tcPr>
-            <w:tcW w:type="dxa" w:w="2179"/>
-          </w:tcPr>
-          <w:p>
-            <w:pPr>
-              <w:jc w:val="center"/>
-            </w:pPr>
-            <w:r>
-              <w:t>1</w:t>
-            </w:r>
-          </w:p>
-        </w:tc>
-        <w:tc>
-          <w:tcPr>
-            <w:tcW w:type="dxa" w:w="2179"/>
-          </w:tcPr>
-          <w:p>
-            <w:pPr>
-              <w:jc w:val="center"/>
-            </w:pPr>
-            <w:r>
-              <w:t>2</w:t>
-            </w:r>
-          </w:p>
-        </w:tc>
-        <w:tc>
-          <w:tcPr>
-            <w:tcW w:type="dxa" w:w="2179"/>
-          </w:tcPr>
-          <w:p/>
-        </w:tc>
-        <w:tc>
-          <w:tcPr>
-            <w:tcW w:type="dxa" w:w="2179"/>
-          </w:tcPr>
-          <w:p/>
-        </w:tc>
-      </w:tr>
-      <w:tr>
-        <w:tc>
-          <w:tcPr>
-            <w:tcW w:type="dxa" w:w="2179"/>
-          </w:tcPr>
-          <w:p>
-            <w:pPr>
-              <w:jc w:val="both"/>
-            </w:pPr>
-            <w:r>
-              <w:t>Испытания на стойкость к повышенному атмосферному давлению</w:t>
-            </w:r>
-          </w:p>
-        </w:tc>
-        <w:tc>
-          <w:tcPr>
-            <w:tcW w:type="dxa" w:w="2179"/>
-          </w:tcPr>
-          <w:p>
-            <w:pPr>
-              <w:jc w:val="center"/>
-            </w:pPr>
-            <w:r>
-              <w:t>4.4.1</w:t>
-              <w:br/>
-              <w:t>(таблица 4.3, параметр 12)</w:t>
-            </w:r>
-          </w:p>
-        </w:tc>
-        <w:tc>
-          <w:tcPr>
-            <w:tcW w:type="dxa" w:w="2179"/>
-          </w:tcPr>
-          <w:p>
-            <w:pPr>
-              <w:jc w:val="center"/>
-            </w:pPr>
-            <w:r>
-              <w:t>7.4.1.18</w:t>
-            </w:r>
-          </w:p>
-        </w:tc>
-        <w:tc>
-          <w:tcPr>
-            <w:tcW w:type="dxa" w:w="2179"/>
-          </w:tcPr>
-          <w:p>
-            <w:pPr>
-              <w:jc w:val="center"/>
-            </w:pPr>
-            <w:r>
-              <w:t>1</w:t>
-            </w:r>
-          </w:p>
-        </w:tc>
-        <w:tc>
-          <w:tcPr>
-            <w:tcW w:type="dxa" w:w="2179"/>
-          </w:tcPr>
-          <w:p>
-            <w:pPr>
-              <w:jc w:val="center"/>
-            </w:pPr>
-            <w:r>
-              <w:t>2</w:t>
-            </w:r>
-          </w:p>
-        </w:tc>
-        <w:tc>
-          <w:tcPr>
-            <w:tcW w:type="dxa" w:w="2179"/>
-          </w:tcPr>
-          <w:p/>
-        </w:tc>
-        <w:tc>
-          <w:tcPr>
-            <w:tcW w:type="dxa" w:w="2179"/>
-          </w:tcPr>
-          <w:p/>
-        </w:tc>
-      </w:tr>
-      <w:tr>
-        <w:tc>
-          <w:tcPr>
-            <w:tcW w:type="dxa" w:w="2179"/>
-          </w:tcPr>
-          <w:p>
-            <w:pPr>
-              <w:jc w:val="both"/>
-            </w:pPr>
-            <w:r>
-              <w:t>Испытания на стойкость к пониженному атмосферному давлению</w:t>
-            </w:r>
-          </w:p>
-        </w:tc>
-        <w:tc>
-          <w:tcPr>
-            <w:tcW w:type="dxa" w:w="2179"/>
-          </w:tcPr>
-          <w:p>
-            <w:pPr>
-              <w:jc w:val="center"/>
-            </w:pPr>
-            <w:r>
-              <w:t>4.4.1</w:t>
-              <w:br/>
-              <w:t>(таблица 4.3, параметр 13)</w:t>
-            </w:r>
-          </w:p>
-        </w:tc>
-        <w:tc>
-          <w:tcPr>
-            <w:tcW w:type="dxa" w:w="2179"/>
-          </w:tcPr>
-          <w:p>
-            <w:pPr>
-              <w:jc w:val="center"/>
-            </w:pPr>
-            <w:r>
-              <w:t>7.4.1.19</w:t>
-            </w:r>
-          </w:p>
-        </w:tc>
-        <w:tc>
-          <w:tcPr>
-            <w:tcW w:type="dxa" w:w="2179"/>
-          </w:tcPr>
-          <w:p>
-            <w:pPr>
-              <w:jc w:val="center"/>
-            </w:pPr>
-            <w:r>
-              <w:t>1</w:t>
-            </w:r>
-          </w:p>
-        </w:tc>
-        <w:tc>
-          <w:tcPr>
-            <w:tcW w:type="dxa" w:w="2179"/>
-          </w:tcPr>
-          <w:p>
-            <w:pPr>
-              <w:jc w:val="center"/>
-            </w:pPr>
-            <w:r>
-              <w:t>2</w:t>
-            </w:r>
-          </w:p>
-        </w:tc>
-        <w:tc>
-          <w:tcPr>
-            <w:tcW w:type="dxa" w:w="2179"/>
-          </w:tcPr>
-          <w:p/>
-        </w:tc>
-        <w:tc>
-          <w:tcPr>
-            <w:tcW w:type="dxa" w:w="2179"/>
-          </w:tcPr>
-          <w:p/>
-        </w:tc>
-      </w:tr>
-      <w:tr>
-        <w:tc>
-          <w:tcPr>
-            <w:tcW w:type="dxa" w:w="2179"/>
-          </w:tcPr>
-          <w:p>
-            <w:pPr>
-              <w:jc w:val="both"/>
-            </w:pPr>
-            <w:r>
-              <w:t>Проверка коррозийной активности продуктов дымо и газовыделения при горении</w:t>
-            </w:r>
-          </w:p>
-        </w:tc>
-        <w:tc>
-          <w:tcPr>
-            <w:tcW w:type="dxa" w:w="2179"/>
-          </w:tcPr>
-          <w:p>
-            <w:pPr>
-              <w:jc w:val="center"/>
-            </w:pPr>
-            <w:r>
-              <w:t xml:space="preserve">4.2.5.4 </w:t>
-            </w:r>
-          </w:p>
-        </w:tc>
-        <w:tc>
-          <w:tcPr>
-            <w:tcW w:type="dxa" w:w="2179"/>
-          </w:tcPr>
-          <w:p>
-            <w:pPr>
-              <w:jc w:val="center"/>
-            </w:pPr>
-            <w:r>
-              <w:t>7.2.11</w:t>
-            </w:r>
-          </w:p>
-        </w:tc>
-        <w:tc>
-          <w:tcPr>
-            <w:tcW w:type="dxa" w:w="2179"/>
-          </w:tcPr>
-          <w:p>
-            <w:pPr>
-              <w:jc w:val="center"/>
-            </w:pPr>
-            <w:r>
-              <w:t>1</w:t>
-            </w:r>
-          </w:p>
-        </w:tc>
-        <w:tc>
-          <w:tcPr>
-            <w:tcW w:type="dxa" w:w="2179"/>
-          </w:tcPr>
-          <w:p>
-            <w:pPr>
-              <w:jc w:val="center"/>
-            </w:pPr>
-            <w:r>
-              <w:t>2</w:t>
-            </w:r>
-          </w:p>
-        </w:tc>
-        <w:tc>
-          <w:tcPr>
-            <w:tcW w:type="dxa" w:w="2179"/>
-          </w:tcPr>
-          <w:p/>
-        </w:tc>
-        <w:tc>
-          <w:tcPr>
-            <w:tcW w:type="dxa" w:w="2179"/>
-          </w:tcPr>
-          <w:p/>
-        </w:tc>
-      </w:tr>
-      <w:tr>
-        <w:tc>
-          <w:tcPr>
-            <w:tcW w:type="dxa" w:w="2179"/>
-          </w:tcPr>
-          <w:p>
-            <w:pPr>
-              <w:jc w:val="both"/>
-            </w:pPr>
-            <w:r>
-              <w:t>Испытания на стойкость к гидростатическому радиальному давлению</w:t>
-            </w:r>
-          </w:p>
-        </w:tc>
-        <w:tc>
-          <w:tcPr>
-            <w:tcW w:type="dxa" w:w="2179"/>
-          </w:tcPr>
-          <w:p>
-            <w:pPr>
-              <w:jc w:val="center"/>
-            </w:pPr>
-            <w:r>
-              <w:t>4.4.1</w:t>
-              <w:br/>
-              <w:t>(таблица 4.3, параметр 10)</w:t>
-            </w:r>
-          </w:p>
-        </w:tc>
-        <w:tc>
-          <w:tcPr>
-            <w:tcW w:type="dxa" w:w="2179"/>
-          </w:tcPr>
-          <w:p>
-            <w:pPr>
-              <w:jc w:val="center"/>
-            </w:pPr>
-            <w:r>
-              <w:t>7.4.1.14</w:t>
-            </w:r>
-          </w:p>
-        </w:tc>
-        <w:tc>
-          <w:tcPr>
-            <w:tcW w:type="dxa" w:w="2179"/>
-          </w:tcPr>
-          <w:p>
-            <w:pPr>
-              <w:jc w:val="center"/>
-            </w:pPr>
-            <w:r>
-              <w:t>1</w:t>
-            </w:r>
-          </w:p>
-        </w:tc>
-        <w:tc>
-          <w:tcPr>
-            <w:tcW w:type="dxa" w:w="2179"/>
-          </w:tcPr>
-          <w:p>
-            <w:pPr>
-              <w:jc w:val="center"/>
-            </w:pPr>
-            <w:r>
-              <w:t>2</w:t>
-            </w:r>
-          </w:p>
-        </w:tc>
-        <w:tc>
-          <w:tcPr>
-            <w:tcW w:type="dxa" w:w="2179"/>
-          </w:tcPr>
-          <w:p/>
-        </w:tc>
-        <w:tc>
-          <w:tcPr>
-            <w:tcW w:type="dxa" w:w="2179"/>
-          </w:tcPr>
-          <w:p/>
-        </w:tc>
-      </w:tr>
-      <w:tr>
-        <w:tc>
-          <w:tcPr>
-            <w:tcW w:type="dxa" w:w="2179"/>
-          </w:tcPr>
-          <w:p>
-            <w:pPr>
-              <w:jc w:val="both"/>
-            </w:pPr>
-            <w:r>
-              <w:t>Испытания на стойкость к горючесмазочным материалам (ГСМ)</w:t>
-            </w:r>
-          </w:p>
-        </w:tc>
-        <w:tc>
-          <w:tcPr>
-            <w:tcW w:type="dxa" w:w="2179"/>
-          </w:tcPr>
-          <w:p>
-            <w:pPr>
-              <w:jc w:val="center"/>
-            </w:pPr>
-            <w:r>
-              <w:t>4.4.1</w:t>
-              <w:br/>
-              <w:t>(таблица 4.3, параметр 20, 21)</w:t>
-            </w:r>
-          </w:p>
-        </w:tc>
-        <w:tc>
-          <w:tcPr>
-            <w:tcW w:type="dxa" w:w="2179"/>
-          </w:tcPr>
-          <w:p>
-            <w:pPr>
-              <w:jc w:val="center"/>
-            </w:pPr>
-            <w:r>
-              <w:t>7.4.1.15</w:t>
-            </w:r>
-          </w:p>
-        </w:tc>
-        <w:tc>
-          <w:tcPr>
-            <w:tcW w:type="dxa" w:w="2179"/>
-          </w:tcPr>
-          <w:p>
-            <w:pPr>
-              <w:jc w:val="center"/>
-            </w:pPr>
-            <w:r>
-              <w:t>1</w:t>
-            </w:r>
-          </w:p>
-        </w:tc>
-        <w:tc>
-          <w:tcPr>
-            <w:tcW w:type="dxa" w:w="2179"/>
-          </w:tcPr>
-          <w:p>
-            <w:pPr>
-              <w:jc w:val="center"/>
-            </w:pPr>
-            <w:r>
-              <w:t>2</w:t>
-            </w:r>
-          </w:p>
-        </w:tc>
-        <w:tc>
-          <w:tcPr>
-            <w:tcW w:type="dxa" w:w="2179"/>
-          </w:tcPr>
-          <w:p/>
-        </w:tc>
-        <w:tc>
-          <w:tcPr>
-            <w:tcW w:type="dxa" w:w="2179"/>
-          </w:tcPr>
-          <w:p/>
-        </w:tc>
-      </w:tr>
-      <w:tr>
-        <w:tc>
-          <w:tcPr>
-            <w:tcW w:type="dxa" w:w="2179"/>
-          </w:tcPr>
-          <w:p>
-            <w:pPr>
-              <w:jc w:val="both"/>
-            </w:pPr>
-            <w:r>
-              <w:t>Испытания на стойкость к морской воде</w:t>
-            </w:r>
-          </w:p>
-        </w:tc>
-        <w:tc>
-          <w:tcPr>
-            <w:tcW w:type="dxa" w:w="2179"/>
-          </w:tcPr>
-          <w:p>
-            <w:pPr>
-              <w:jc w:val="center"/>
-            </w:pPr>
-            <w:r>
-              <w:t>4.4.1</w:t>
-              <w:br/>
-              <w:t>(таблица 4.3, параметр 18)</w:t>
-            </w:r>
-          </w:p>
-        </w:tc>
-        <w:tc>
-          <w:tcPr>
-            <w:tcW w:type="dxa" w:w="2179"/>
-          </w:tcPr>
-          <w:p>
-            <w:pPr>
-              <w:jc w:val="center"/>
-            </w:pPr>
-            <w:r>
-              <w:t>7.4.1.16</w:t>
-            </w:r>
-          </w:p>
-        </w:tc>
-        <w:tc>
-          <w:tcPr>
-            <w:tcW w:type="dxa" w:w="2179"/>
-          </w:tcPr>
-          <w:p>
-            <w:pPr>
-              <w:jc w:val="center"/>
-            </w:pPr>
-            <w:r>
-              <w:t>1</w:t>
-            </w:r>
-          </w:p>
-        </w:tc>
-        <w:tc>
-          <w:tcPr>
-            <w:tcW w:type="dxa" w:w="2179"/>
-          </w:tcPr>
-          <w:p>
-            <w:pPr>
-              <w:jc w:val="center"/>
-            </w:pPr>
-            <w:r>
-              <w:t>2</w:t>
-            </w:r>
-          </w:p>
-        </w:tc>
-        <w:tc>
-          <w:tcPr>
-            <w:tcW w:type="dxa" w:w="2179"/>
-          </w:tcPr>
-          <w:p/>
-        </w:tc>
-        <w:tc>
-          <w:tcPr>
-            <w:tcW w:type="dxa" w:w="2179"/>
-          </w:tcPr>
-          <w:p/>
-        </w:tc>
-      </w:tr>
-      <w:tr>
-        <w:tc>
-          <w:tcPr>
-            <w:tcW w:type="dxa" w:w="2179"/>
-          </w:tcPr>
-          <w:p>
-            <w:pPr>
-              <w:jc w:val="both"/>
-            </w:pPr>
-            <w:r>
-              <w:t>Испытания на стойкость к раствору щавелевой кислоты</w:t>
-            </w:r>
-          </w:p>
-        </w:tc>
-        <w:tc>
-          <w:tcPr>
-            <w:tcW w:type="dxa" w:w="2179"/>
-          </w:tcPr>
-          <w:p>
-            <w:pPr>
-              <w:jc w:val="center"/>
-            </w:pPr>
-            <w:r>
-              <w:t>4.4.1</w:t>
-              <w:br/>
-              <w:t>(таблица 4.3, параметр1 9)</w:t>
-            </w:r>
-          </w:p>
-        </w:tc>
-        <w:tc>
-          <w:tcPr>
-            <w:tcW w:type="dxa" w:w="2179"/>
-          </w:tcPr>
-          <w:p>
-            <w:pPr>
-              <w:jc w:val="center"/>
-            </w:pPr>
-            <w:r>
-              <w:t>7.4.1.17</w:t>
-            </w:r>
-          </w:p>
-        </w:tc>
-        <w:tc>
-          <w:tcPr>
-            <w:tcW w:type="dxa" w:w="2179"/>
-          </w:tcPr>
-          <w:p>
-            <w:pPr>
-              <w:jc w:val="center"/>
-            </w:pPr>
-            <w:r>
-              <w:t>1</w:t>
-            </w:r>
-          </w:p>
-        </w:tc>
-        <w:tc>
-          <w:tcPr>
-            <w:tcW w:type="dxa" w:w="2179"/>
-          </w:tcPr>
-          <w:p>
-            <w:pPr>
-              <w:jc w:val="center"/>
-            </w:pPr>
-            <w:r>
-              <w:t>2</w:t>
-            </w:r>
-          </w:p>
-        </w:tc>
-        <w:tc>
-          <w:tcPr>
-            <w:tcW w:type="dxa" w:w="2179"/>
-          </w:tcPr>
-          <w:p/>
-        </w:tc>
-        <w:tc>
-          <w:tcPr>
-            <w:tcW w:type="dxa" w:w="2179"/>
-          </w:tcPr>
-          <w:p/>
-        </w:tc>
-      </w:tr>
-      <w:tr>
-        <w:tc>
-          <w:tcPr>
-            <w:tcW w:type="dxa" w:w="2179"/>
-          </w:tcPr>
-          <w:p>
-            <w:pPr>
-              <w:jc w:val="both"/>
-            </w:pPr>
-            <w:r>
-              <w:t>Испытания кабеля на воздействие предельной повышенной температуры среды</w:t>
-            </w:r>
-          </w:p>
-        </w:tc>
-        <w:tc>
-          <w:tcPr>
-            <w:tcW w:type="dxa" w:w="2179"/>
-          </w:tcPr>
-          <w:p>
-            <w:pPr>
-              <w:jc w:val="center"/>
-            </w:pPr>
-            <w:r>
-              <w:t>4.3.3</w:t>
-            </w:r>
-          </w:p>
-        </w:tc>
-        <w:tc>
-          <w:tcPr>
-            <w:tcW w:type="dxa" w:w="2179"/>
-          </w:tcPr>
-          <w:p>
-            <w:pPr>
-              <w:jc w:val="center"/>
-            </w:pPr>
-            <w:r>
-              <w:t>7.4.1.21</w:t>
-            </w:r>
-          </w:p>
-        </w:tc>
-        <w:tc>
-          <w:tcPr>
-            <w:tcW w:type="dxa" w:w="2179"/>
-          </w:tcPr>
-          <w:p>
-            <w:pPr>
-              <w:jc w:val="center"/>
-            </w:pPr>
-            <w:r>
-              <w:t>1</w:t>
-            </w:r>
-          </w:p>
-        </w:tc>
-        <w:tc>
-          <w:tcPr>
-            <w:tcW w:type="dxa" w:w="2179"/>
-          </w:tcPr>
-          <w:p>
-            <w:pPr>
-              <w:jc w:val="center"/>
-            </w:pPr>
-            <w:r>
-              <w:t>2</w:t>
-            </w:r>
-          </w:p>
-        </w:tc>
-        <w:tc>
-          <w:tcPr>
-            <w:tcW w:type="dxa" w:w="2179"/>
-          </w:tcPr>
-          <w:p/>
-        </w:tc>
-        <w:tc>
-          <w:tcPr>
-            <w:tcW w:type="dxa" w:w="2179"/>
-          </w:tcPr>
-          <w:p/>
-        </w:tc>
-      </w:tr>
-      <w:tr>
-        <w:tc>
-          <w:tcPr>
-            <w:tcW w:type="dxa" w:w="2179"/>
-          </w:tcPr>
-          <w:p>
-            <w:pPr>
-              <w:jc w:val="both"/>
-            </w:pPr>
-            <w:r>
-              <w:t>Испытание на воздействие атмосферных конденсированных осадков (инея и росы)</w:t>
-            </w:r>
-          </w:p>
-        </w:tc>
-        <w:tc>
-          <w:tcPr>
-            <w:tcW w:type="dxa" w:w="2179"/>
-          </w:tcPr>
-          <w:p>
-            <w:pPr>
-              <w:jc w:val="center"/>
-            </w:pPr>
-            <w:r>
-              <w:t>4.4.1</w:t>
-              <w:br/>
-              <w:t xml:space="preserve"> (таблица 4.3, параметр 9)</w:t>
-            </w:r>
-          </w:p>
-        </w:tc>
-        <w:tc>
-          <w:tcPr>
-            <w:tcW w:type="dxa" w:w="2179"/>
-          </w:tcPr>
-          <w:p>
-            <w:pPr>
-              <w:jc w:val="center"/>
-            </w:pPr>
-            <w:r>
-              <w:t>7.4.1.22</w:t>
-            </w:r>
-          </w:p>
-        </w:tc>
-        <w:tc>
-          <w:tcPr>
-            <w:tcW w:type="dxa" w:w="2179"/>
-          </w:tcPr>
-          <w:p>
-            <w:pPr>
-              <w:jc w:val="center"/>
-            </w:pPr>
-            <w:r>
-              <w:t>1</w:t>
-            </w:r>
-          </w:p>
-        </w:tc>
-        <w:tc>
-          <w:tcPr>
-            <w:tcW w:type="dxa" w:w="2179"/>
-          </w:tcPr>
-          <w:p>
-            <w:pPr>
-              <w:jc w:val="center"/>
-            </w:pPr>
-            <w:r>
-              <w:t>2</w:t>
-            </w:r>
-          </w:p>
-        </w:tc>
-        <w:tc>
-          <w:tcPr>
-            <w:tcW w:type="dxa" w:w="2179"/>
-          </w:tcPr>
-          <w:p/>
-        </w:tc>
-        <w:tc>
-          <w:tcPr>
-            <w:tcW w:type="dxa" w:w="2179"/>
-          </w:tcPr>
-          <w:p/>
-        </w:tc>
-      </w:tr>
-      <w:tr>
-        <w:tc>
-          <w:tcPr>
-            <w:tcW w:type="dxa" w:w="2179"/>
-          </w:tcPr>
-          <w:p>
-            <w:pPr>
-              <w:jc w:val="both"/>
-            </w:pPr>
-            <w:r>
-              <w:t>Контроль относительного удлинения при разрыве оболочки из композиции, не содержащей галогенов после теплового старения</w:t>
-            </w:r>
-          </w:p>
-        </w:tc>
-        <w:tc>
-          <w:tcPr>
-            <w:tcW w:type="dxa" w:w="2179"/>
-          </w:tcPr>
-          <w:p>
-            <w:pPr>
-              <w:jc w:val="center"/>
-            </w:pPr>
-            <w:r>
-              <w:t xml:space="preserve">4.3.2 </w:t>
-              <w:br/>
-              <w:t>(таблица 4.2, параметр 6)</w:t>
-            </w:r>
-          </w:p>
-        </w:tc>
-        <w:tc>
-          <w:tcPr>
-            <w:tcW w:type="dxa" w:w="2179"/>
-          </w:tcPr>
-          <w:p>
-            <w:pPr>
-              <w:jc w:val="center"/>
-            </w:pPr>
-            <w:r>
-              <w:t>7.3.1.16</w:t>
-            </w:r>
-          </w:p>
-        </w:tc>
-        <w:tc>
-          <w:tcPr>
-            <w:tcW w:type="dxa" w:w="2179"/>
-          </w:tcPr>
-          <w:p>
-            <w:pPr>
-              <w:jc w:val="center"/>
-            </w:pPr>
-            <w:r>
-              <w:t>1</w:t>
-            </w:r>
-          </w:p>
-        </w:tc>
-        <w:tc>
-          <w:tcPr>
-            <w:tcW w:type="dxa" w:w="2179"/>
-          </w:tcPr>
-          <w:p>
-            <w:pPr>
-              <w:jc w:val="center"/>
-            </w:pPr>
-            <w:r>
-              <w:t>2</w:t>
-            </w:r>
-          </w:p>
-        </w:tc>
-        <w:tc>
-          <w:tcPr>
-            <w:tcW w:type="dxa" w:w="2179"/>
-          </w:tcPr>
-          <w:p/>
-        </w:tc>
-        <w:tc>
-          <w:tcPr>
-            <w:tcW w:type="dxa" w:w="2179"/>
-          </w:tcPr>
-          <w:p/>
-        </w:tc>
-      </w:tr>
-      <w:tr>
-        <w:tc>
-          <w:tcPr>
-            <w:tcW w:type="dxa" w:w="2179"/>
-          </w:tcPr>
-          <w:p>
-            <w:pPr>
-              <w:jc w:val="both"/>
-            </w:pPr>
-            <w:r>
-              <w:t>Контроль прочности при растяжении оболочки из композиции, не содержащей галогенов после теплового старения</w:t>
-            </w:r>
-          </w:p>
-        </w:tc>
-        <w:tc>
-          <w:tcPr>
-            <w:tcW w:type="dxa" w:w="2179"/>
-          </w:tcPr>
-          <w:p>
-            <w:pPr>
-              <w:jc w:val="center"/>
-            </w:pPr>
-            <w:r>
-              <w:t xml:space="preserve">4.3.2 </w:t>
-              <w:br/>
-              <w:t>(таблица 4.2, параметр 7)</w:t>
-            </w:r>
-          </w:p>
-        </w:tc>
-        <w:tc>
-          <w:tcPr>
-            <w:tcW w:type="dxa" w:w="2179"/>
-          </w:tcPr>
-          <w:p>
-            <w:pPr>
-              <w:jc w:val="center"/>
-            </w:pPr>
-            <w:r>
-              <w:t>7.3.1.17</w:t>
-            </w:r>
-          </w:p>
-        </w:tc>
-        <w:tc>
-          <w:tcPr>
-            <w:tcW w:type="dxa" w:w="2179"/>
-          </w:tcPr>
-          <w:p>
-            <w:pPr>
-              <w:jc w:val="center"/>
-            </w:pPr>
-            <w:r>
-              <w:t>1</w:t>
-            </w:r>
-          </w:p>
-        </w:tc>
-        <w:tc>
-          <w:tcPr>
-            <w:tcW w:type="dxa" w:w="2179"/>
-          </w:tcPr>
-          <w:p>
-            <w:pPr>
-              <w:jc w:val="center"/>
-            </w:pPr>
-            <w:r>
-              <w:t>2</w:t>
-            </w:r>
-          </w:p>
-        </w:tc>
-        <w:tc>
-          <w:tcPr>
-            <w:tcW w:type="dxa" w:w="2179"/>
-          </w:tcPr>
-          <w:p/>
-        </w:tc>
-        <w:tc>
-          <w:tcPr>
-            <w:tcW w:type="dxa" w:w="2179"/>
-          </w:tcPr>
-          <w:p/>
-        </w:tc>
-      </w:tr>
-      <w:tr>
-        <w:tc>
-          <w:tcPr>
-            <w:tcW w:type="dxa" w:w="2179"/>
-          </w:tcPr>
-          <w:p>
-            <w:pPr>
-              <w:jc w:val="both"/>
-            </w:pPr>
-            <w:r>
-              <w:t>Испытания на стойкость к продольному гидростатическому давлению в течение 24 ч</w:t>
-            </w:r>
-          </w:p>
-        </w:tc>
-        <w:tc>
-          <w:tcPr>
-            <w:tcW w:type="dxa" w:w="2179"/>
-          </w:tcPr>
-          <w:p>
-            <w:pPr>
-              <w:jc w:val="center"/>
-            </w:pPr>
-            <w:r>
-              <w:t>4.4.1</w:t>
-              <w:br/>
-              <w:t>(таблица 4.3, параметр 24)</w:t>
-            </w:r>
-          </w:p>
-        </w:tc>
-        <w:tc>
-          <w:tcPr>
-            <w:tcW w:type="dxa" w:w="2179"/>
-          </w:tcPr>
-          <w:p>
-            <w:pPr>
-              <w:jc w:val="center"/>
-            </w:pPr>
-            <w:r>
-              <w:t>7.4.1.24</w:t>
-            </w:r>
-          </w:p>
-        </w:tc>
-        <w:tc>
-          <w:tcPr>
-            <w:tcW w:type="dxa" w:w="2179"/>
-          </w:tcPr>
-          <w:p>
-            <w:pPr>
-              <w:jc w:val="center"/>
-            </w:pPr>
-            <w:r>
-              <w:t>1</w:t>
-            </w:r>
-          </w:p>
-        </w:tc>
-        <w:tc>
-          <w:tcPr>
-            <w:tcW w:type="dxa" w:w="2179"/>
-          </w:tcPr>
-          <w:p>
-            <w:pPr>
-              <w:jc w:val="center"/>
-            </w:pPr>
-            <w:r>
-              <w:t>2</w:t>
-            </w:r>
-          </w:p>
-        </w:tc>
-        <w:tc>
-          <w:tcPr>
-            <w:tcW w:type="dxa" w:w="2179"/>
-          </w:tcPr>
-          <w:p/>
-        </w:tc>
-        <w:tc>
-          <w:tcPr>
-            <w:tcW w:type="dxa" w:w="2179"/>
+            <w:tcBorders>
+              <w:end w:sz="6" w:val="double" w:space="0"/>
+              <w:start w:sz="6" w:val="single" w:color="black" w:space="0"/>
+            </w:tcBorders>
           </w:tcPr>
           <w:p/>
         </w:tc>

</xml_diff>